<commit_message>
Traktandenliste Meilensteinsitzung 3 fertig
</commit_message>
<xml_diff>
--- a/documents/00_Sitzungen/Milestone_3/Meilenstein 3 Traktantenliste.docx
+++ b/documents/00_Sitzungen/Milestone_3/Meilenstein 3 Traktantenliste.docx
@@ -8,7 +8,7 @@
         <w:ind w:left="0" w:right="0" w:firstLine="0"/>
         <w:jc w:val="center"/>
         <w:rPr>
-          <w:rFonts w:asciiTheme="minorHAnsi" w:hAnsiTheme="minorHAnsi" w:cstheme="minorHAnsi"/>
+          <w:rFonts w:cstheme="minorHAnsi"/>
           <w:b/>
           <w:sz w:val="16"/>
           <w:szCs w:val="16"/>
@@ -16,23 +16,23 @@
       </w:pPr>
       <w:r>
         <w:rPr>
-          <w:rFonts w:asciiTheme="minorHAnsi" w:hAnsiTheme="minorHAnsi" w:cstheme="minorHAnsi"/>
+          <w:rFonts w:cstheme="minorHAnsi"/>
           <w:b/>
           <w:noProof/>
           <w:color w:val="FFFEFD"/>
           <w:sz w:val="111"/>
         </w:rPr>
         <w:drawing>
-          <wp:anchor distT="0" distB="0" distL="114300" distR="114300" simplePos="0" relativeHeight="251660288" behindDoc="0" locked="0" layoutInCell="1" allowOverlap="1">
+          <wp:anchor distT="0" distB="0" distL="114300" distR="114300" simplePos="0" relativeHeight="251660288" behindDoc="0" locked="0" layoutInCell="1" allowOverlap="1" wp14:anchorId="384F9FBC" wp14:editId="61AFB953">
             <wp:simplePos x="0" y="0"/>
             <wp:positionH relativeFrom="column">
-              <wp:posOffset>1394460</wp:posOffset>
+              <wp:posOffset>1256665</wp:posOffset>
             </wp:positionH>
             <wp:positionV relativeFrom="paragraph">
-              <wp:posOffset>1679446</wp:posOffset>
+              <wp:posOffset>1879729</wp:posOffset>
             </wp:positionV>
-            <wp:extent cx="2880360" cy="1800225"/>
-            <wp:effectExtent l="0" t="0" r="0" b="9525"/>
+            <wp:extent cx="3155315" cy="1971675"/>
+            <wp:effectExtent l="0" t="0" r="6985" b="9525"/>
             <wp:wrapNone/>
             <wp:docPr id="2" name="Grafik 2"/>
             <wp:cNvGraphicFramePr>
@@ -63,7 +63,7 @@
                   <pic:spPr bwMode="auto">
                     <a:xfrm>
                       <a:off x="0" y="0"/>
-                      <a:ext cx="2880360" cy="1800225"/>
+                      <a:ext cx="3155315" cy="1971675"/>
                     </a:xfrm>
                     <a:prstGeom prst="rect">
                       <a:avLst/>
@@ -87,7 +87,7 @@
       </w:r>
       <w:r>
         <w:rPr>
-          <w:rFonts w:asciiTheme="minorHAnsi" w:eastAsia="Calibri" w:hAnsiTheme="minorHAnsi" w:cstheme="minorHAnsi"/>
+          <w:rFonts w:eastAsia="Calibri" w:cstheme="minorHAnsi"/>
           <w:noProof/>
           <w:color w:val="000000"/>
           <w:sz w:val="48"/>
@@ -96,16 +96,16 @@
         <mc:AlternateContent>
           <mc:Choice Requires="wpg">
             <w:drawing>
-              <wp:anchor distT="0" distB="0" distL="114300" distR="114300" simplePos="0" relativeHeight="251658240" behindDoc="0" locked="0" layoutInCell="1" allowOverlap="1">
+              <wp:anchor distT="0" distB="0" distL="114300" distR="114300" simplePos="0" relativeHeight="251658240" behindDoc="0" locked="0" layoutInCell="1" allowOverlap="1" wp14:anchorId="76F5D72F" wp14:editId="504D15F1">
                 <wp:simplePos x="0" y="0"/>
                 <wp:positionH relativeFrom="page">
                   <wp:posOffset>0</wp:posOffset>
                 </wp:positionH>
                 <wp:positionV relativeFrom="page">
-                  <wp:posOffset>-23247</wp:posOffset>
+                  <wp:posOffset>-131736</wp:posOffset>
                 </wp:positionV>
-                <wp:extent cx="7559675" cy="5459095"/>
-                <wp:effectExtent l="0" t="0" r="3175" b="8255"/>
+                <wp:extent cx="7559675" cy="6217920"/>
+                <wp:effectExtent l="0" t="0" r="3175" b="0"/>
                 <wp:wrapTopAndBottom/>
                 <wp:docPr id="5000" name="Group 5000"/>
                 <wp:cNvGraphicFramePr/>
@@ -116,7 +116,7 @@
                       <wpg:grpSpPr>
                         <a:xfrm>
                           <a:off x="0" y="0"/>
-                          <a:ext cx="7559675" cy="5459095"/>
+                          <a:ext cx="7559675" cy="6217920"/>
                           <a:chOff x="-25627" y="1300743"/>
                           <a:chExt cx="7559993" cy="8041528"/>
                         </a:xfrm>
@@ -184,7 +184,7 @@
                         <wps:cNvSpPr/>
                         <wps:spPr>
                           <a:xfrm>
-                            <a:off x="352711" y="1893515"/>
+                            <a:off x="352711" y="2093947"/>
                             <a:ext cx="6763679" cy="2492145"/>
                           </a:xfrm>
                           <a:prstGeom prst="rect">
@@ -218,6 +218,16 @@
                                   <w:szCs w:val="96"/>
                                 </w:rPr>
                                 <w:t>Traktanden</w:t>
+                              </w:r>
+                              <w:r>
+                                <w:rPr>
+                                  <w:rFonts w:cstheme="majorHAnsi"/>
+                                  <w:b/>
+                                  <w:color w:val="FFFEFD"/>
+                                  <w:sz w:val="96"/>
+                                  <w:szCs w:val="96"/>
+                                </w:rPr>
+                                <w:t>liste</w:t>
                               </w:r>
                             </w:p>
                             <w:p>
@@ -326,12 +336,12 @@
           </mc:Choice>
           <mc:Fallback>
             <w:pict>
-              <v:group id="Group 5000" o:spid="_x0000_s1026" style="position:absolute;left:0;text-align:left;margin-left:0;margin-top:-1.85pt;width:595.25pt;height:429.85pt;z-index:251658240;mso-position-horizontal-relative:page;mso-position-vertical-relative:page;mso-width-relative:margin;mso-height-relative:margin" coordorigin="-256,13007" coordsize="75599,80415" o:gfxdata="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">
+              <v:group w14:anchorId="76F5D72F" id="Group 5000" o:spid="_x0000_s1026" style="position:absolute;left:0;text-align:left;margin-left:0;margin-top:-10.35pt;width:595.25pt;height:489.6pt;z-index:251658240;mso-position-horizontal-relative:page;mso-position-vertical-relative:page;mso-width-relative:margin;mso-height-relative:margin" coordorigin="-256,13007" coordsize="75599,80415" o:gfxdata="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">
                 <v:shape id="Shape 6" o:spid="_x0000_s1027" style="position:absolute;left:-256;top:13007;width:75599;height:80415;visibility:visible;mso-wrap-style:square;v-text-anchor:top" coordsize="7559993,8041526" o:gfxdata="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" path="m,l7559993,r,7612240l,8041526,,xe" fillcolor="#5865af" stroked="f" strokeweight="0">
                   <v:stroke miterlimit="83231f" joinstyle="miter"/>
                   <v:path arrowok="t" textboxrect="0,0,7559993,8041526"/>
                 </v:shape>
-                <v:rect id="Rectangle 7" o:spid="_x0000_s1028" style="position:absolute;left:3527;top:18935;width:67636;height:24921;visibility:visible;mso-wrap-style:square;v-text-anchor:top" o:gfxdata="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" filled="f" stroked="f">
+                <v:rect id="Rectangle 7" o:spid="_x0000_s1028" style="position:absolute;left:3527;top:20939;width:67636;height:24921;visibility:visible;mso-wrap-style:square;v-text-anchor:top" o:gfxdata="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" filled="f" stroked="f">
                   <v:textbox inset="0,0,0,0">
                     <w:txbxContent>
                       <w:p>
@@ -356,6 +366,16 @@
                             <w:szCs w:val="96"/>
                           </w:rPr>
                           <w:t>Traktanden</w:t>
+                        </w:r>
+                        <w:r>
+                          <w:rPr>
+                            <w:rFonts w:cstheme="majorHAnsi"/>
+                            <w:b/>
+                            <w:color w:val="FFFEFD"/>
+                            <w:sz w:val="96"/>
+                            <w:szCs w:val="96"/>
+                          </w:rPr>
+                          <w:t>liste</w:t>
                         </w:r>
                       </w:p>
                       <w:p>
@@ -443,27 +463,7 @@
         <w:ind w:left="0" w:right="0" w:firstLine="0"/>
         <w:jc w:val="center"/>
         <w:rPr>
-          <w:rFonts w:asciiTheme="minorHAnsi" w:hAnsiTheme="minorHAnsi" w:cstheme="minorHAnsi"/>
-          <w:sz w:val="52"/>
-          <w:szCs w:val="52"/>
-        </w:rPr>
-      </w:pPr>
-      <w:r>
-        <w:rPr>
-          <w:rFonts w:asciiTheme="minorHAnsi" w:hAnsiTheme="minorHAnsi" w:cstheme="minorHAnsi"/>
-          <w:sz w:val="52"/>
-          <w:szCs w:val="52"/>
-        </w:rPr>
-        <w:t>PSIT2</w:t>
-      </w:r>
-    </w:p>
-    <w:p>
-      <w:pPr>
-        <w:spacing w:after="296" w:line="259" w:lineRule="auto"/>
-        <w:ind w:left="0" w:right="0" w:firstLine="0"/>
-        <w:jc w:val="center"/>
-        <w:rPr>
-          <w:rFonts w:asciiTheme="minorHAnsi" w:hAnsiTheme="minorHAnsi" w:cstheme="minorHAnsi"/>
+          <w:rFonts w:cstheme="minorHAnsi"/>
           <w:b/>
           <w:sz w:val="72"/>
           <w:szCs w:val="72"/>
@@ -471,7 +471,16 @@
       </w:pPr>
       <w:r>
         <w:rPr>
-          <w:rFonts w:asciiTheme="minorHAnsi" w:hAnsiTheme="minorHAnsi" w:cstheme="minorHAnsi"/>
+          <w:rFonts w:cstheme="minorHAnsi"/>
+          <w:b/>
+          <w:sz w:val="72"/>
+          <w:szCs w:val="72"/>
+        </w:rPr>
+        <w:br/>
+      </w:r>
+      <w:r>
+        <w:rPr>
+          <w:rFonts w:cstheme="minorHAnsi"/>
           <w:b/>
           <w:sz w:val="72"/>
           <w:szCs w:val="72"/>
@@ -480,7 +489,16 @@
       </w:r>
       <w:r>
         <w:rPr>
-          <w:rFonts w:asciiTheme="minorHAnsi" w:hAnsiTheme="minorHAnsi" w:cstheme="minorHAnsi"/>
+          <w:rFonts w:cstheme="minorHAnsi"/>
+          <w:b/>
+          <w:sz w:val="72"/>
+          <w:szCs w:val="72"/>
+        </w:rPr>
+        <w:t xml:space="preserve"> vom</w:t>
+      </w:r>
+      <w:r>
+        <w:rPr>
+          <w:rFonts w:cstheme="minorHAnsi"/>
           <w:b/>
           <w:sz w:val="72"/>
           <w:szCs w:val="72"/>
@@ -489,7 +507,7 @@
       </w:r>
       <w:r>
         <w:rPr>
-          <w:rFonts w:asciiTheme="minorHAnsi" w:hAnsiTheme="minorHAnsi" w:cstheme="minorHAnsi"/>
+          <w:rFonts w:cstheme="minorHAnsi"/>
           <w:b/>
           <w:sz w:val="72"/>
           <w:szCs w:val="72"/>
@@ -498,7 +516,7 @@
       </w:r>
       <w:r>
         <w:rPr>
-          <w:rFonts w:asciiTheme="minorHAnsi" w:hAnsiTheme="minorHAnsi" w:cstheme="minorHAnsi"/>
+          <w:rFonts w:cstheme="minorHAnsi"/>
           <w:b/>
           <w:sz w:val="72"/>
           <w:szCs w:val="72"/>
@@ -507,7 +525,7 @@
       </w:r>
       <w:r>
         <w:rPr>
-          <w:rFonts w:asciiTheme="minorHAnsi" w:hAnsiTheme="minorHAnsi" w:cstheme="minorHAnsi"/>
+          <w:rFonts w:cstheme="minorHAnsi"/>
           <w:b/>
           <w:sz w:val="72"/>
           <w:szCs w:val="72"/>
@@ -521,35 +539,33 @@
         <w:ind w:left="-5" w:right="0"/>
         <w:jc w:val="center"/>
         <w:rPr>
-          <w:rFonts w:asciiTheme="minorHAnsi" w:hAnsiTheme="minorHAnsi" w:cstheme="minorHAnsi"/>
+          <w:rFonts w:cstheme="minorHAnsi"/>
+          <w:sz w:val="38"/>
+          <w:lang w:val="en-US"/>
+        </w:rPr>
+      </w:pPr>
+      <w:r>
+        <w:rPr>
+          <w:rFonts w:cstheme="minorHAnsi"/>
           <w:b/>
           <w:sz w:val="38"/>
-        </w:rPr>
-      </w:pPr>
-      <w:r>
-        <w:rPr>
-          <w:rFonts w:asciiTheme="minorHAnsi" w:hAnsiTheme="minorHAnsi" w:cstheme="minorHAnsi"/>
-          <w:b/>
-          <w:sz w:val="38"/>
+          <w:lang w:val="en-US"/>
         </w:rPr>
         <w:t>GRUPPE 16:</w:t>
       </w:r>
-    </w:p>
-    <w:p>
-      <w:pPr>
-        <w:spacing w:after="296" w:line="259" w:lineRule="auto"/>
-        <w:ind w:left="-5" w:right="0"/>
-        <w:jc w:val="center"/>
+      <w:bookmarkStart w:id="0" w:name="_Hlk508275438"/>
+      <w:r>
         <w:rPr>
-          <w:rFonts w:asciiTheme="minorHAnsi" w:hAnsiTheme="minorHAnsi" w:cstheme="minorHAnsi"/>
+          <w:rFonts w:cstheme="minorHAnsi"/>
+          <w:b/>
           <w:sz w:val="38"/>
           <w:lang w:val="en-US"/>
         </w:rPr>
-      </w:pPr>
-      <w:bookmarkStart w:id="0" w:name="_Hlk508275438"/>
+        <w:t xml:space="preserve"> </w:t>
+      </w:r>
       <w:r>
         <w:rPr>
-          <w:rFonts w:asciiTheme="minorHAnsi" w:hAnsiTheme="minorHAnsi" w:cstheme="minorHAnsi"/>
+          <w:rFonts w:cstheme="minorHAnsi"/>
           <w:sz w:val="38"/>
           <w:lang w:val="en-US"/>
         </w:rPr>
@@ -563,7 +579,7 @@
         <w:ind w:left="0" w:right="0" w:firstLine="0"/>
         <w:jc w:val="left"/>
         <w:rPr>
-          <w:rFonts w:asciiTheme="minorHAnsi" w:hAnsiTheme="minorHAnsi" w:cstheme="minorHAnsi"/>
+          <w:rFonts w:cstheme="minorHAnsi"/>
           <w:b/>
           <w:sz w:val="48"/>
           <w:szCs w:val="48"/>
@@ -572,7 +588,7 @@
       </w:pPr>
       <w:r>
         <w:rPr>
-          <w:rFonts w:asciiTheme="minorHAnsi" w:hAnsiTheme="minorHAnsi" w:cstheme="minorHAnsi"/>
+          <w:rFonts w:cstheme="minorHAnsi"/>
           <w:b/>
           <w:sz w:val="48"/>
           <w:szCs w:val="48"/>
@@ -582,7 +598,7 @@
       </w:r>
       <w:r>
         <w:rPr>
-          <w:rFonts w:asciiTheme="minorHAnsi" w:hAnsiTheme="minorHAnsi" w:cstheme="minorHAnsi"/>
+          <w:rFonts w:cstheme="minorHAnsi"/>
           <w:b/>
           <w:sz w:val="48"/>
           <w:szCs w:val="48"/>
@@ -596,27 +612,28 @@
         <w:spacing w:after="296" w:line="259" w:lineRule="auto"/>
         <w:ind w:left="0" w:right="0" w:firstLine="0"/>
         <w:rPr>
-          <w:rFonts w:asciiTheme="minorHAnsi" w:hAnsiTheme="minorHAnsi" w:cstheme="minorHAnsi"/>
+          <w:rFonts w:cstheme="minorHAnsi"/>
+          <w:b/>
+          <w:sz w:val="48"/>
+          <w:szCs w:val="48"/>
+          <w:lang w:val="en-US"/>
+        </w:rPr>
+      </w:pPr>
+    </w:p>
+    <w:p>
+      <w:pPr>
+        <w:spacing w:after="296" w:line="259" w:lineRule="auto"/>
+        <w:ind w:left="0" w:right="0" w:firstLine="0"/>
+        <w:rPr>
+          <w:rFonts w:cstheme="minorHAnsi"/>
           <w:b/>
           <w:sz w:val="48"/>
           <w:szCs w:val="48"/>
         </w:rPr>
       </w:pPr>
-    </w:p>
-    <w:p>
-      <w:pPr>
-        <w:spacing w:after="296" w:line="259" w:lineRule="auto"/>
-        <w:ind w:left="0" w:right="0" w:firstLine="0"/>
-        <w:rPr>
-          <w:rFonts w:asciiTheme="minorHAnsi" w:hAnsiTheme="minorHAnsi" w:cstheme="minorHAnsi"/>
-          <w:b/>
-          <w:sz w:val="48"/>
-          <w:szCs w:val="48"/>
-        </w:rPr>
-      </w:pPr>
       <w:r>
         <w:rPr>
-          <w:rFonts w:asciiTheme="minorHAnsi" w:hAnsiTheme="minorHAnsi" w:cstheme="minorHAnsi"/>
+          <w:rFonts w:cstheme="minorHAnsi"/>
           <w:b/>
           <w:sz w:val="48"/>
           <w:szCs w:val="48"/>
@@ -625,7 +642,7 @@
       </w:r>
       <w:r>
         <w:rPr>
-          <w:rFonts w:asciiTheme="minorHAnsi" w:hAnsiTheme="minorHAnsi" w:cstheme="minorHAnsi"/>
+          <w:rFonts w:cstheme="minorHAnsi"/>
           <w:b/>
           <w:sz w:val="48"/>
           <w:szCs w:val="48"/>
@@ -646,12 +663,14 @@
           <w:insideH w:val="none" w:sz="0" w:space="0" w:color="auto"/>
           <w:insideV w:val="none" w:sz="0" w:space="0" w:color="auto"/>
         </w:tblBorders>
+        <w:tblLayout w:type="fixed"/>
         <w:tblLook w:val="04A0" w:firstRow="1" w:lastRow="0" w:firstColumn="1" w:lastColumn="0" w:noHBand="0" w:noVBand="1"/>
       </w:tblPr>
       <w:tblGrid>
         <w:gridCol w:w="1326"/>
-        <w:gridCol w:w="3118"/>
-        <w:gridCol w:w="4348"/>
+        <w:gridCol w:w="2693"/>
+        <w:gridCol w:w="1843"/>
+        <w:gridCol w:w="2930"/>
       </w:tblGrid>
       <w:tr>
         <w:tc>
@@ -664,12 +683,14 @@
               <w:ind w:left="0" w:right="0" w:firstLine="0"/>
               <w:jc w:val="left"/>
               <w:rPr>
-                <w:rFonts w:asciiTheme="minorHAnsi" w:hAnsiTheme="minorHAnsi" w:cstheme="minorHAnsi"/>
+                <w:rFonts w:cstheme="minorHAnsi"/>
+                <w:b/>
               </w:rPr>
             </w:pPr>
             <w:r>
               <w:rPr>
-                <w:rFonts w:asciiTheme="minorHAnsi" w:hAnsiTheme="minorHAnsi" w:cstheme="minorHAnsi"/>
+                <w:rFonts w:cstheme="minorHAnsi"/>
+                <w:b/>
               </w:rPr>
               <w:t>Datum:</w:t>
             </w:r>
@@ -677,7 +698,7 @@
         </w:tc>
         <w:tc>
           <w:tcPr>
-            <w:tcW w:w="3118" w:type="dxa"/>
+            <w:tcW w:w="2693" w:type="dxa"/>
           </w:tcPr>
           <w:p>
             <w:pPr>
@@ -685,48 +706,63 @@
               <w:ind w:left="0" w:right="0" w:firstLine="0"/>
               <w:jc w:val="left"/>
               <w:rPr>
-                <w:rFonts w:asciiTheme="minorHAnsi" w:hAnsiTheme="minorHAnsi" w:cstheme="minorHAnsi"/>
+                <w:rFonts w:cstheme="minorHAnsi"/>
               </w:rPr>
             </w:pPr>
             <w:r>
               <w:rPr>
-                <w:rFonts w:asciiTheme="minorHAnsi" w:hAnsiTheme="minorHAnsi" w:cstheme="minorHAnsi"/>
-              </w:rPr>
-              <w:t>27</w:t>
-            </w:r>
-            <w:r>
-              <w:rPr>
-                <w:rFonts w:asciiTheme="minorHAnsi" w:hAnsiTheme="minorHAnsi" w:cstheme="minorHAnsi"/>
-              </w:rPr>
-              <w:t>.04.2018</w:t>
+                <w:rFonts w:cstheme="minorHAnsi"/>
+              </w:rPr>
+              <w:t>27.04.2018</w:t>
             </w:r>
           </w:p>
         </w:tc>
         <w:tc>
           <w:tcPr>
-            <w:tcW w:w="4348" w:type="dxa"/>
+            <w:tcW w:w="1843" w:type="dxa"/>
+          </w:tcPr>
+          <w:p>
+            <w:pPr>
+              <w:spacing w:after="73" w:line="259" w:lineRule="auto"/>
+              <w:ind w:right="0"/>
+              <w:jc w:val="right"/>
+              <w:rPr>
+                <w:rFonts w:cstheme="minorHAnsi"/>
+              </w:rPr>
+            </w:pPr>
+            <w:r>
+              <w:rPr>
+                <w:rFonts w:cstheme="minorHAnsi"/>
+                <w:b/>
+              </w:rPr>
+              <w:t>Teilnehmer:</w:t>
+            </w:r>
+          </w:p>
+        </w:tc>
+        <w:tc>
+          <w:tcPr>
+            <w:tcW w:w="2930" w:type="dxa"/>
             <w:vMerge w:val="restart"/>
           </w:tcPr>
           <w:p>
             <w:pPr>
+              <w:pStyle w:val="ListParagraph"/>
+              <w:numPr>
+                <w:ilvl w:val="0"/>
+                <w:numId w:val="19"/>
+              </w:numPr>
               <w:spacing w:after="73" w:line="259" w:lineRule="auto"/>
-              <w:ind w:left="0" w:right="0" w:firstLine="0"/>
+              <w:ind w:right="0"/>
               <w:jc w:val="left"/>
               <w:rPr>
-                <w:rFonts w:asciiTheme="minorHAnsi" w:hAnsiTheme="minorHAnsi" w:cstheme="minorHAnsi"/>
+                <w:rFonts w:cstheme="minorHAnsi"/>
               </w:rPr>
             </w:pPr>
             <w:r>
               <w:rPr>
-                <w:rFonts w:asciiTheme="minorHAnsi" w:hAnsiTheme="minorHAnsi" w:cstheme="minorHAnsi"/>
-              </w:rPr>
-              <w:t>Teilnehmer:</w:t>
-            </w:r>
-            <w:r>
-              <w:rPr>
-                <w:rFonts w:asciiTheme="minorHAnsi" w:hAnsiTheme="minorHAnsi" w:cstheme="minorHAnsi"/>
-              </w:rPr>
-              <w:tab/>
+                <w:rFonts w:cstheme="minorHAnsi"/>
+              </w:rPr>
+              <w:t>Dieter Ehrismann</w:t>
             </w:r>
           </w:p>
           <w:p>
@@ -734,18 +770,18 @@
               <w:pStyle w:val="ListParagraph"/>
               <w:numPr>
                 <w:ilvl w:val="0"/>
-                <w:numId w:val="18"/>
+                <w:numId w:val="19"/>
               </w:numPr>
               <w:spacing w:after="73" w:line="259" w:lineRule="auto"/>
               <w:ind w:right="0"/>
               <w:jc w:val="left"/>
               <w:rPr>
-                <w:rFonts w:asciiTheme="minorHAnsi" w:hAnsiTheme="minorHAnsi" w:cstheme="minorHAnsi"/>
+                <w:rFonts w:cstheme="minorHAnsi"/>
               </w:rPr>
             </w:pPr>
             <w:r>
               <w:rPr>
-                <w:rFonts w:asciiTheme="minorHAnsi" w:hAnsiTheme="minorHAnsi" w:cstheme="minorHAnsi"/>
+                <w:rFonts w:cstheme="minorHAnsi"/>
               </w:rPr>
               <w:t>Gerald Perellano</w:t>
             </w:r>
@@ -755,39 +791,18 @@
               <w:pStyle w:val="ListParagraph"/>
               <w:numPr>
                 <w:ilvl w:val="0"/>
-                <w:numId w:val="18"/>
+                <w:numId w:val="19"/>
               </w:numPr>
               <w:spacing w:after="73" w:line="259" w:lineRule="auto"/>
               <w:ind w:right="0"/>
               <w:jc w:val="left"/>
               <w:rPr>
-                <w:rFonts w:asciiTheme="minorHAnsi" w:hAnsiTheme="minorHAnsi" w:cstheme="minorHAnsi"/>
+                <w:rFonts w:cstheme="minorHAnsi"/>
               </w:rPr>
             </w:pPr>
             <w:r>
               <w:rPr>
-                <w:rFonts w:asciiTheme="minorHAnsi" w:hAnsiTheme="minorHAnsi" w:cstheme="minorHAnsi"/>
-              </w:rPr>
-              <w:t>Dieter Ehrismann</w:t>
-            </w:r>
-          </w:p>
-          <w:p>
-            <w:pPr>
-              <w:pStyle w:val="ListParagraph"/>
-              <w:numPr>
-                <w:ilvl w:val="0"/>
-                <w:numId w:val="18"/>
-              </w:numPr>
-              <w:spacing w:after="73" w:line="259" w:lineRule="auto"/>
-              <w:ind w:right="0"/>
-              <w:jc w:val="left"/>
-              <w:rPr>
-                <w:rFonts w:asciiTheme="minorHAnsi" w:hAnsiTheme="minorHAnsi" w:cstheme="minorHAnsi"/>
-              </w:rPr>
-            </w:pPr>
-            <w:r>
-              <w:rPr>
-                <w:rFonts w:asciiTheme="minorHAnsi" w:hAnsiTheme="minorHAnsi" w:cstheme="minorHAnsi"/>
+                <w:rFonts w:cstheme="minorHAnsi"/>
               </w:rPr>
               <w:t>Reto Mayer</w:t>
             </w:r>
@@ -797,18 +812,18 @@
               <w:pStyle w:val="ListParagraph"/>
               <w:numPr>
                 <w:ilvl w:val="0"/>
-                <w:numId w:val="18"/>
+                <w:numId w:val="19"/>
               </w:numPr>
               <w:spacing w:after="73" w:line="259" w:lineRule="auto"/>
               <w:ind w:right="0"/>
               <w:jc w:val="left"/>
               <w:rPr>
-                <w:rFonts w:asciiTheme="minorHAnsi" w:hAnsiTheme="minorHAnsi" w:cstheme="minorHAnsi"/>
+                <w:rFonts w:cstheme="minorHAnsi"/>
               </w:rPr>
             </w:pPr>
             <w:r>
               <w:rPr>
-                <w:rFonts w:asciiTheme="minorHAnsi" w:hAnsiTheme="minorHAnsi" w:cstheme="minorHAnsi"/>
+                <w:rFonts w:cstheme="minorHAnsi"/>
               </w:rPr>
               <w:t>Marco Sutter</w:t>
             </w:r>
@@ -818,18 +833,18 @@
               <w:pStyle w:val="ListParagraph"/>
               <w:numPr>
                 <w:ilvl w:val="0"/>
-                <w:numId w:val="18"/>
+                <w:numId w:val="19"/>
               </w:numPr>
               <w:spacing w:after="73" w:line="259" w:lineRule="auto"/>
               <w:ind w:right="0"/>
               <w:jc w:val="left"/>
               <w:rPr>
-                <w:rFonts w:asciiTheme="minorHAnsi" w:hAnsiTheme="minorHAnsi" w:cstheme="minorHAnsi"/>
+                <w:rFonts w:cstheme="minorHAnsi"/>
               </w:rPr>
             </w:pPr>
             <w:r>
               <w:rPr>
-                <w:rFonts w:asciiTheme="minorHAnsi" w:hAnsiTheme="minorHAnsi" w:cstheme="minorHAnsi"/>
+                <w:rFonts w:cstheme="minorHAnsi"/>
               </w:rPr>
               <w:t>Fabian Wipf</w:t>
             </w:r>
@@ -847,12 +862,14 @@
               <w:ind w:left="0" w:right="0" w:firstLine="0"/>
               <w:jc w:val="left"/>
               <w:rPr>
-                <w:rFonts w:asciiTheme="minorHAnsi" w:hAnsiTheme="minorHAnsi" w:cstheme="minorHAnsi"/>
+                <w:rFonts w:cstheme="minorHAnsi"/>
+                <w:b/>
               </w:rPr>
             </w:pPr>
             <w:r>
               <w:rPr>
-                <w:rFonts w:asciiTheme="minorHAnsi" w:hAnsiTheme="minorHAnsi" w:cstheme="minorHAnsi"/>
+                <w:rFonts w:cstheme="minorHAnsi"/>
+                <w:b/>
               </w:rPr>
               <w:t>Zeit:</w:t>
             </w:r>
@@ -860,7 +877,7 @@
         </w:tc>
         <w:tc>
           <w:tcPr>
-            <w:tcW w:w="3118" w:type="dxa"/>
+            <w:tcW w:w="2693" w:type="dxa"/>
           </w:tcPr>
           <w:p>
             <w:pPr>
@@ -868,40 +885,35 @@
               <w:ind w:left="0" w:right="0" w:firstLine="0"/>
               <w:jc w:val="left"/>
               <w:rPr>
-                <w:rFonts w:asciiTheme="minorHAnsi" w:hAnsiTheme="minorHAnsi" w:cstheme="minorHAnsi"/>
+                <w:rFonts w:cstheme="minorHAnsi"/>
               </w:rPr>
             </w:pPr>
             <w:r>
               <w:rPr>
-                <w:rFonts w:asciiTheme="minorHAnsi" w:hAnsiTheme="minorHAnsi" w:cstheme="minorHAnsi"/>
-              </w:rPr>
-              <w:t>1</w:t>
+                <w:rFonts w:cstheme="minorHAnsi"/>
+              </w:rPr>
+              <w:t>14:35 Uhr</w:t>
             </w:r>
-            <w:r>
-              <w:rPr>
-                <w:rFonts w:asciiTheme="minorHAnsi" w:hAnsiTheme="minorHAnsi" w:cstheme="minorHAnsi"/>
-              </w:rPr>
-              <w:t>4</w:t>
-            </w:r>
-            <w:r>
-              <w:rPr>
-                <w:rFonts w:asciiTheme="minorHAnsi" w:hAnsiTheme="minorHAnsi" w:cstheme="minorHAnsi"/>
-              </w:rPr>
-              <w:t>:</w:t>
-            </w:r>
-            <w:r>
-              <w:rPr>
-                <w:rFonts w:asciiTheme="minorHAnsi" w:hAnsiTheme="minorHAnsi" w:cstheme="minorHAnsi"/>
-              </w:rPr>
-              <w:t>35 Uhr</w:t>
-            </w:r>
-            <w:bookmarkStart w:id="1" w:name="_GoBack"/>
-            <w:bookmarkEnd w:id="1"/>
           </w:p>
         </w:tc>
         <w:tc>
           <w:tcPr>
-            <w:tcW w:w="4348" w:type="dxa"/>
+            <w:tcW w:w="1843" w:type="dxa"/>
+          </w:tcPr>
+          <w:p>
+            <w:pPr>
+              <w:spacing w:after="73" w:line="259" w:lineRule="auto"/>
+              <w:ind w:left="0" w:right="0" w:firstLine="0"/>
+              <w:jc w:val="left"/>
+              <w:rPr>
+                <w:rFonts w:cstheme="minorHAnsi"/>
+              </w:rPr>
+            </w:pPr>
+          </w:p>
+        </w:tc>
+        <w:tc>
+          <w:tcPr>
+            <w:tcW w:w="2930" w:type="dxa"/>
             <w:vMerge/>
           </w:tcPr>
           <w:p>
@@ -910,7 +922,7 @@
               <w:ind w:left="0" w:right="0" w:firstLine="0"/>
               <w:jc w:val="left"/>
               <w:rPr>
-                <w:rFonts w:asciiTheme="minorHAnsi" w:hAnsiTheme="minorHAnsi" w:cstheme="minorHAnsi"/>
+                <w:rFonts w:cstheme="minorHAnsi"/>
               </w:rPr>
             </w:pPr>
           </w:p>
@@ -927,12 +939,14 @@
               <w:ind w:left="0" w:right="0" w:firstLine="0"/>
               <w:jc w:val="left"/>
               <w:rPr>
-                <w:rFonts w:asciiTheme="minorHAnsi" w:hAnsiTheme="minorHAnsi" w:cstheme="minorHAnsi"/>
+                <w:rFonts w:cstheme="minorHAnsi"/>
+                <w:b/>
               </w:rPr>
             </w:pPr>
             <w:r>
               <w:rPr>
-                <w:rFonts w:asciiTheme="minorHAnsi" w:hAnsiTheme="minorHAnsi" w:cstheme="minorHAnsi"/>
+                <w:rFonts w:cstheme="minorHAnsi"/>
+                <w:b/>
               </w:rPr>
               <w:t>Ort:</w:t>
             </w:r>
@@ -940,7 +954,7 @@
         </w:tc>
         <w:tc>
           <w:tcPr>
-            <w:tcW w:w="3118" w:type="dxa"/>
+            <w:tcW w:w="2693" w:type="dxa"/>
           </w:tcPr>
           <w:p>
             <w:pPr>
@@ -948,18 +962,18 @@
               <w:ind w:left="0" w:right="0" w:firstLine="0"/>
               <w:jc w:val="left"/>
               <w:rPr>
-                <w:rFonts w:asciiTheme="minorHAnsi" w:hAnsiTheme="minorHAnsi" w:cstheme="minorHAnsi"/>
+                <w:rFonts w:cstheme="minorHAnsi"/>
               </w:rPr>
             </w:pPr>
             <w:r>
               <w:rPr>
-                <w:rFonts w:asciiTheme="minorHAnsi" w:hAnsiTheme="minorHAnsi" w:cstheme="minorHAnsi"/>
+                <w:rFonts w:cstheme="minorHAnsi"/>
               </w:rPr>
               <w:t>Ostgebäude (TE606)</w:t>
             </w:r>
             <w:r>
               <w:rPr>
-                <w:rFonts w:asciiTheme="minorHAnsi" w:hAnsiTheme="minorHAnsi" w:cstheme="minorHAnsi"/>
+                <w:rFonts w:cstheme="minorHAnsi"/>
               </w:rPr>
               <w:br/>
               <w:t>Technikumstrasse 9</w:t>
@@ -971,12 +985,12 @@
               <w:ind w:left="0" w:right="0" w:firstLine="0"/>
               <w:jc w:val="left"/>
               <w:rPr>
-                <w:rFonts w:asciiTheme="minorHAnsi" w:hAnsiTheme="minorHAnsi" w:cstheme="minorHAnsi"/>
+                <w:rFonts w:cstheme="minorHAnsi"/>
               </w:rPr>
             </w:pPr>
             <w:r>
               <w:rPr>
-                <w:rFonts w:asciiTheme="minorHAnsi" w:hAnsiTheme="minorHAnsi" w:cstheme="minorHAnsi"/>
+                <w:rFonts w:cstheme="minorHAnsi"/>
               </w:rPr>
               <w:t>8400 Winterthur</w:t>
             </w:r>
@@ -984,7 +998,22 @@
         </w:tc>
         <w:tc>
           <w:tcPr>
-            <w:tcW w:w="4348" w:type="dxa"/>
+            <w:tcW w:w="1843" w:type="dxa"/>
+          </w:tcPr>
+          <w:p>
+            <w:pPr>
+              <w:spacing w:after="73" w:line="259" w:lineRule="auto"/>
+              <w:ind w:left="0" w:right="0" w:firstLine="0"/>
+              <w:jc w:val="left"/>
+              <w:rPr>
+                <w:rFonts w:cstheme="minorHAnsi"/>
+              </w:rPr>
+            </w:pPr>
+          </w:p>
+        </w:tc>
+        <w:tc>
+          <w:tcPr>
+            <w:tcW w:w="2930" w:type="dxa"/>
             <w:vMerge/>
           </w:tcPr>
           <w:p>
@@ -993,7 +1022,7 @@
               <w:ind w:left="0" w:right="0" w:firstLine="0"/>
               <w:jc w:val="left"/>
               <w:rPr>
-                <w:rFonts w:asciiTheme="minorHAnsi" w:hAnsiTheme="minorHAnsi" w:cstheme="minorHAnsi"/>
+                <w:rFonts w:cstheme="minorHAnsi"/>
               </w:rPr>
             </w:pPr>
           </w:p>
@@ -1005,78 +1034,9 @@
         <w:pStyle w:val="Heading1"/>
         <w:ind w:left="0" w:firstLine="0"/>
         <w:rPr>
-          <w:rFonts w:asciiTheme="minorHAnsi" w:hAnsiTheme="minorHAnsi" w:cstheme="minorHAnsi"/>
+          <w:rFonts w:cstheme="minorHAnsi"/>
         </w:rPr>
       </w:pPr>
-      <w:r>
-        <w:rPr>
-          <w:rFonts w:asciiTheme="minorHAnsi" w:hAnsiTheme="minorHAnsi" w:cstheme="minorHAnsi"/>
-        </w:rPr>
-        <w:t>Traktanden</w:t>
-      </w:r>
-    </w:p>
-    <w:p>
-      <w:pPr>
-        <w:pStyle w:val="ListParagraph"/>
-        <w:numPr>
-          <w:ilvl w:val="0"/>
-          <w:numId w:val="15"/>
-        </w:numPr>
-        <w:spacing w:after="73" w:line="259" w:lineRule="auto"/>
-        <w:ind w:right="0"/>
-        <w:jc w:val="left"/>
-        <w:rPr>
-          <w:rFonts w:asciiTheme="minorHAnsi" w:hAnsiTheme="minorHAnsi" w:cstheme="minorHAnsi"/>
-        </w:rPr>
-      </w:pPr>
-      <w:r>
-        <w:rPr>
-          <w:rFonts w:asciiTheme="minorHAnsi" w:hAnsiTheme="minorHAnsi" w:cstheme="minorHAnsi"/>
-        </w:rPr>
-        <w:t>Aktueller Stand</w:t>
-      </w:r>
-    </w:p>
-    <w:p>
-      <w:pPr>
-        <w:pStyle w:val="ListParagraph"/>
-        <w:numPr>
-          <w:ilvl w:val="0"/>
-          <w:numId w:val="15"/>
-        </w:numPr>
-        <w:spacing w:after="73" w:line="259" w:lineRule="auto"/>
-        <w:ind w:right="0"/>
-        <w:jc w:val="left"/>
-        <w:rPr>
-          <w:rFonts w:asciiTheme="minorHAnsi" w:hAnsiTheme="minorHAnsi" w:cstheme="minorHAnsi"/>
-        </w:rPr>
-      </w:pPr>
-      <w:r>
-        <w:rPr>
-          <w:rFonts w:asciiTheme="minorHAnsi" w:hAnsiTheme="minorHAnsi" w:cstheme="minorHAnsi"/>
-        </w:rPr>
-        <w:t>Ablauf eines Benutzers</w:t>
-      </w:r>
-    </w:p>
-    <w:p>
-      <w:pPr>
-        <w:pStyle w:val="ListParagraph"/>
-        <w:numPr>
-          <w:ilvl w:val="0"/>
-          <w:numId w:val="15"/>
-        </w:numPr>
-        <w:spacing w:after="73" w:line="259" w:lineRule="auto"/>
-        <w:ind w:right="0"/>
-        <w:jc w:val="left"/>
-        <w:rPr>
-          <w:rFonts w:asciiTheme="minorHAnsi" w:hAnsiTheme="minorHAnsi" w:cstheme="minorHAnsi"/>
-        </w:rPr>
-      </w:pPr>
-      <w:r>
-        <w:rPr>
-          <w:rFonts w:asciiTheme="minorHAnsi" w:hAnsiTheme="minorHAnsi" w:cstheme="minorHAnsi"/>
-        </w:rPr>
-        <w:t>Meinung des Kunden</w:t>
-      </w:r>
     </w:p>
     <w:p>
       <w:pPr>
@@ -1084,28 +1044,34 @@
         <w:ind w:left="0" w:right="0" w:firstLine="0"/>
         <w:jc w:val="left"/>
         <w:rPr>
-          <w:rFonts w:asciiTheme="minorHAnsi" w:hAnsiTheme="minorHAnsi" w:cstheme="minorHAnsi"/>
+          <w:rFonts w:cstheme="minorHAnsi"/>
         </w:rPr>
       </w:pPr>
+      <w:r>
+        <w:rPr>
+          <w:rFonts w:cstheme="minorHAnsi"/>
+        </w:rPr>
+        <w:br/>
+      </w:r>
     </w:p>
     <w:p>
       <w:pPr>
         <w:pStyle w:val="Heading1"/>
         <w:rPr>
-          <w:rFonts w:asciiTheme="minorHAnsi" w:hAnsiTheme="minorHAnsi" w:cstheme="minorHAnsi"/>
+          <w:rFonts w:cstheme="minorHAnsi"/>
         </w:rPr>
       </w:pPr>
       <w:r>
         <w:rPr>
-          <w:rFonts w:asciiTheme="minorHAnsi" w:hAnsiTheme="minorHAnsi" w:cstheme="minorHAnsi"/>
+          <w:rFonts w:cstheme="minorHAnsi"/>
         </w:rPr>
-        <w:t>Ablauf</w:t>
+        <w:t>Traktanden</w:t>
       </w:r>
     </w:p>
     <w:tbl>
       <w:tblPr>
         <w:tblStyle w:val="TableGrid"/>
-        <w:tblW w:w="9351" w:type="dxa"/>
+        <w:tblW w:w="8784" w:type="dxa"/>
         <w:tblBorders>
           <w:top w:val="none" w:sz="0" w:space="0" w:color="auto"/>
           <w:left w:val="none" w:sz="0" w:space="0" w:color="auto"/>
@@ -1117,7 +1083,6 @@
         <w:tblLook w:val="04A0" w:firstRow="1" w:lastRow="0" w:firstColumn="1" w:lastColumn="0" w:noHBand="0" w:noVBand="1"/>
       </w:tblPr>
       <w:tblGrid>
-        <w:gridCol w:w="567"/>
         <w:gridCol w:w="3877"/>
         <w:gridCol w:w="2511"/>
         <w:gridCol w:w="1790"/>
@@ -1126,28 +1091,6 @@
       <w:tr>
         <w:tc>
           <w:tcPr>
-            <w:tcW w:w="567" w:type="dxa"/>
-            <w:shd w:val="clear" w:color="auto" w:fill="4063B4"/>
-          </w:tcPr>
-          <w:p>
-            <w:pPr>
-              <w:ind w:left="0" w:firstLine="0"/>
-              <w:rPr>
-                <w:rFonts w:asciiTheme="minorHAnsi" w:hAnsiTheme="minorHAnsi" w:cstheme="minorHAnsi"/>
-                <w:color w:val="FFFFFF" w:themeColor="background1"/>
-              </w:rPr>
-            </w:pPr>
-            <w:r>
-              <w:rPr>
-                <w:rFonts w:asciiTheme="minorHAnsi" w:hAnsiTheme="minorHAnsi" w:cstheme="minorHAnsi"/>
-                <w:color w:val="FFFFFF" w:themeColor="background1"/>
-              </w:rPr>
-              <w:t>Nr.</w:t>
-            </w:r>
-          </w:p>
-        </w:tc>
-        <w:tc>
-          <w:tcPr>
             <w:tcW w:w="3877" w:type="dxa"/>
             <w:shd w:val="clear" w:color="auto" w:fill="4063B4"/>
           </w:tcPr>
@@ -1155,13 +1098,13 @@
             <w:pPr>
               <w:ind w:left="0" w:firstLine="0"/>
               <w:rPr>
-                <w:rFonts w:asciiTheme="minorHAnsi" w:hAnsiTheme="minorHAnsi" w:cstheme="minorHAnsi"/>
+                <w:rFonts w:cstheme="minorHAnsi"/>
                 <w:color w:val="FFFFFF" w:themeColor="background1"/>
               </w:rPr>
             </w:pPr>
             <w:r>
               <w:rPr>
-                <w:rFonts w:asciiTheme="minorHAnsi" w:hAnsiTheme="minorHAnsi" w:cstheme="minorHAnsi"/>
+                <w:rFonts w:cstheme="minorHAnsi"/>
                 <w:color w:val="FFFFFF" w:themeColor="background1"/>
               </w:rPr>
               <w:t>Thema</w:t>
@@ -1177,13 +1120,13 @@
             <w:pPr>
               <w:ind w:left="0" w:firstLine="0"/>
               <w:rPr>
-                <w:rFonts w:asciiTheme="minorHAnsi" w:hAnsiTheme="minorHAnsi" w:cstheme="minorHAnsi"/>
+                <w:rFonts w:cstheme="minorHAnsi"/>
                 <w:color w:val="FFFFFF" w:themeColor="background1"/>
               </w:rPr>
             </w:pPr>
             <w:r>
               <w:rPr>
-                <w:rFonts w:asciiTheme="minorHAnsi" w:hAnsiTheme="minorHAnsi" w:cstheme="minorHAnsi"/>
+                <w:rFonts w:cstheme="minorHAnsi"/>
                 <w:color w:val="FFFFFF" w:themeColor="background1"/>
               </w:rPr>
               <w:t>Ziel</w:t>
@@ -1199,13 +1142,13 @@
             <w:pPr>
               <w:ind w:left="0" w:firstLine="0"/>
               <w:rPr>
-                <w:rFonts w:asciiTheme="minorHAnsi" w:hAnsiTheme="minorHAnsi" w:cstheme="minorHAnsi"/>
+                <w:rFonts w:cstheme="minorHAnsi"/>
                 <w:color w:val="FFFFFF" w:themeColor="background1"/>
               </w:rPr>
             </w:pPr>
             <w:r>
               <w:rPr>
-                <w:rFonts w:asciiTheme="minorHAnsi" w:hAnsiTheme="minorHAnsi" w:cstheme="minorHAnsi"/>
+                <w:rFonts w:cstheme="minorHAnsi"/>
                 <w:color w:val="FFFFFF" w:themeColor="background1"/>
               </w:rPr>
               <w:t>Verantwortlich</w:t>
@@ -1221,13 +1164,13 @@
             <w:pPr>
               <w:ind w:left="0" w:firstLine="0"/>
               <w:rPr>
-                <w:rFonts w:asciiTheme="minorHAnsi" w:hAnsiTheme="minorHAnsi" w:cstheme="minorHAnsi"/>
+                <w:rFonts w:cstheme="minorHAnsi"/>
                 <w:color w:val="FFFFFF" w:themeColor="background1"/>
               </w:rPr>
             </w:pPr>
             <w:r>
               <w:rPr>
-                <w:rFonts w:asciiTheme="minorHAnsi" w:hAnsiTheme="minorHAnsi" w:cstheme="minorHAnsi"/>
+                <w:rFonts w:cstheme="minorHAnsi"/>
                 <w:color w:val="FFFFFF" w:themeColor="background1"/>
               </w:rPr>
               <w:t>Zeit</w:t>
@@ -1238,39 +1181,20 @@
       <w:tr>
         <w:tc>
           <w:tcPr>
-            <w:tcW w:w="567" w:type="dxa"/>
-          </w:tcPr>
-          <w:p>
-            <w:pPr>
-              <w:ind w:left="0" w:firstLine="0"/>
-              <w:rPr>
-                <w:rFonts w:asciiTheme="minorHAnsi" w:hAnsiTheme="minorHAnsi" w:cstheme="minorHAnsi"/>
-              </w:rPr>
-            </w:pPr>
-            <w:r>
-              <w:rPr>
-                <w:rFonts w:asciiTheme="minorHAnsi" w:hAnsiTheme="minorHAnsi" w:cstheme="minorHAnsi"/>
-              </w:rPr>
-              <w:t>1</w:t>
-            </w:r>
-          </w:p>
-        </w:tc>
-        <w:tc>
-          <w:tcPr>
             <w:tcW w:w="3877" w:type="dxa"/>
           </w:tcPr>
           <w:p>
             <w:pPr>
               <w:ind w:left="0" w:firstLine="0"/>
               <w:rPr>
-                <w:rFonts w:asciiTheme="minorHAnsi" w:hAnsiTheme="minorHAnsi" w:cstheme="minorHAnsi"/>
+                <w:rFonts w:cstheme="minorHAnsi"/>
                 <w:b/>
                 <w:bCs/>
               </w:rPr>
             </w:pPr>
             <w:r>
               <w:rPr>
-                <w:rFonts w:asciiTheme="minorHAnsi" w:hAnsiTheme="minorHAnsi" w:cstheme="minorHAnsi"/>
+                <w:rFonts w:cstheme="minorHAnsi"/>
                 <w:b/>
                 <w:bCs/>
               </w:rPr>
@@ -1287,7 +1211,7 @@
               <w:ind w:left="0" w:firstLine="0"/>
               <w:jc w:val="left"/>
               <w:rPr>
-                <w:rFonts w:asciiTheme="minorHAnsi" w:hAnsiTheme="minorHAnsi" w:cstheme="minorHAnsi"/>
+                <w:rFonts w:cstheme="minorHAnsi"/>
               </w:rPr>
             </w:pPr>
           </w:p>
@@ -1300,26 +1224,14 @@
             <w:pPr>
               <w:ind w:left="0" w:firstLine="0"/>
               <w:rPr>
-                <w:rFonts w:asciiTheme="minorHAnsi" w:hAnsiTheme="minorHAnsi" w:cstheme="minorHAnsi"/>
+                <w:rFonts w:cstheme="minorHAnsi"/>
               </w:rPr>
             </w:pPr>
             <w:r>
               <w:rPr>
-                <w:rFonts w:asciiTheme="minorHAnsi" w:hAnsiTheme="minorHAnsi" w:cstheme="minorHAnsi"/>
-              </w:rPr>
-              <w:t>F</w:t>
-            </w:r>
-            <w:r>
-              <w:rPr>
-                <w:rFonts w:asciiTheme="minorHAnsi" w:hAnsiTheme="minorHAnsi" w:cstheme="minorHAnsi"/>
-              </w:rPr>
-              <w:t xml:space="preserve">. </w:t>
-            </w:r>
-            <w:r>
-              <w:rPr>
-                <w:rFonts w:asciiTheme="minorHAnsi" w:hAnsiTheme="minorHAnsi" w:cstheme="minorHAnsi"/>
-              </w:rPr>
-              <w:t>Wipf</w:t>
+                <w:rFonts w:cstheme="minorHAnsi"/>
+              </w:rPr>
+              <w:t>F. Wipf</w:t>
             </w:r>
           </w:p>
         </w:tc>
@@ -1331,44 +1243,22 @@
             <w:pPr>
               <w:ind w:left="0" w:firstLine="0"/>
               <w:rPr>
-                <w:rFonts w:asciiTheme="minorHAnsi" w:hAnsiTheme="minorHAnsi" w:cstheme="minorHAnsi"/>
+                <w:rFonts w:cstheme="minorHAnsi"/>
               </w:rPr>
             </w:pPr>
             <w:r>
               <w:rPr>
-                <w:rFonts w:asciiTheme="minorHAnsi" w:hAnsiTheme="minorHAnsi" w:cstheme="minorHAnsi"/>
-              </w:rPr>
-              <w:t>~</w:t>
-            </w:r>
-            <w:r>
-              <w:rPr>
-                <w:rFonts w:asciiTheme="minorHAnsi" w:hAnsiTheme="minorHAnsi" w:cstheme="minorHAnsi"/>
-              </w:rPr>
-              <w:t>1’</w:t>
+                <w:rFonts w:cstheme="minorHAnsi"/>
+              </w:rPr>
+              <w:t>~1’</w:t>
             </w:r>
           </w:p>
         </w:tc>
       </w:tr>
       <w:tr>
-        <w:tc>
-          <w:tcPr>
-            <w:tcW w:w="567" w:type="dxa"/>
-          </w:tcPr>
-          <w:p>
-            <w:pPr>
-              <w:ind w:left="0" w:firstLine="0"/>
-              <w:rPr>
-                <w:rFonts w:asciiTheme="minorHAnsi" w:hAnsiTheme="minorHAnsi" w:cstheme="minorHAnsi"/>
-              </w:rPr>
-            </w:pPr>
-            <w:r>
-              <w:rPr>
-                <w:rFonts w:asciiTheme="minorHAnsi" w:hAnsiTheme="minorHAnsi" w:cstheme="minorHAnsi"/>
-              </w:rPr>
-              <w:t>2</w:t>
-            </w:r>
-          </w:p>
-        </w:tc>
+        <w:trPr>
+          <w:trHeight w:val="591"/>
+        </w:trPr>
         <w:tc>
           <w:tcPr>
             <w:tcW w:w="3877" w:type="dxa"/>
@@ -1376,27 +1266,20 @@
           <w:p>
             <w:pPr>
               <w:ind w:left="0" w:firstLine="0"/>
-              <w:rPr>
-                <w:rFonts w:asciiTheme="minorHAnsi" w:hAnsiTheme="minorHAnsi" w:cstheme="minorHAnsi"/>
+              <w:jc w:val="left"/>
+              <w:rPr>
+                <w:rFonts w:cstheme="minorHAnsi"/>
                 <w:b/>
                 <w:bCs/>
               </w:rPr>
             </w:pPr>
             <w:r>
               <w:rPr>
-                <w:rFonts w:asciiTheme="minorHAnsi" w:hAnsiTheme="minorHAnsi" w:cstheme="minorHAnsi"/>
+                <w:rFonts w:cstheme="minorHAnsi"/>
                 <w:b/>
                 <w:bCs/>
               </w:rPr>
-              <w:t>Stand der Arbeit</w:t>
-            </w:r>
-            <w:r>
-              <w:rPr>
-                <w:rFonts w:asciiTheme="minorHAnsi" w:hAnsiTheme="minorHAnsi" w:cstheme="minorHAnsi"/>
-                <w:b/>
-                <w:bCs/>
-              </w:rPr>
-              <w:t xml:space="preserve"> allgemein</w:t>
+              <w:t>Stand der Arbeit allgemein</w:t>
             </w:r>
           </w:p>
           <w:p>
@@ -1407,22 +1290,95 @@
                 <w:numId w:val="14"/>
               </w:numPr>
               <w:rPr>
-                <w:rFonts w:asciiTheme="minorHAnsi" w:hAnsiTheme="minorHAnsi" w:cstheme="minorHAnsi"/>
+                <w:rFonts w:cstheme="minorHAnsi"/>
               </w:rPr>
             </w:pPr>
             <w:r>
               <w:rPr>
-                <w:rFonts w:asciiTheme="minorHAnsi" w:hAnsiTheme="minorHAnsi" w:cstheme="minorHAnsi"/>
-              </w:rPr>
-              <w:t xml:space="preserve">Stand Issues Meilenstein </w:t>
+                <w:rFonts w:cstheme="minorHAnsi"/>
+              </w:rPr>
+              <w:t>Stand Issues Meilenstein 3</w:t>
+            </w:r>
+          </w:p>
+        </w:tc>
+        <w:tc>
+          <w:tcPr>
+            <w:tcW w:w="2511" w:type="dxa"/>
+          </w:tcPr>
+          <w:p>
+            <w:pPr>
+              <w:ind w:left="0" w:firstLine="0"/>
+              <w:jc w:val="left"/>
+              <w:rPr>
+                <w:rFonts w:cstheme="minorHAnsi"/>
+              </w:rPr>
+            </w:pPr>
+          </w:p>
+        </w:tc>
+        <w:tc>
+          <w:tcPr>
+            <w:tcW w:w="1790" w:type="dxa"/>
+          </w:tcPr>
+          <w:p>
+            <w:pPr>
+              <w:ind w:left="0" w:firstLine="0"/>
+              <w:jc w:val="left"/>
+              <w:rPr>
+                <w:rFonts w:cstheme="minorHAnsi"/>
+              </w:rPr>
+            </w:pPr>
+            <w:r>
+              <w:rPr>
+                <w:rFonts w:cstheme="minorHAnsi"/>
+              </w:rPr>
+              <w:br/>
+              <w:t>F. Wipf</w:t>
+            </w:r>
+          </w:p>
+        </w:tc>
+        <w:tc>
+          <w:tcPr>
+            <w:tcW w:w="606" w:type="dxa"/>
+          </w:tcPr>
+          <w:p>
+            <w:pPr>
+              <w:ind w:left="0" w:firstLine="0"/>
+              <w:rPr>
+                <w:rFonts w:cstheme="minorHAnsi"/>
+              </w:rPr>
+            </w:pPr>
+            <w:r>
+              <w:rPr>
+                <w:rFonts w:cstheme="minorHAnsi"/>
+              </w:rPr>
+              <w:br/>
             </w:r>
             <w:r>
               <w:rPr>
-                <w:rFonts w:asciiTheme="minorHAnsi" w:hAnsiTheme="minorHAnsi" w:cstheme="minorHAnsi"/>
+                <w:rFonts w:cstheme="minorHAnsi"/>
+              </w:rPr>
+              <w:t>~</w:t>
+            </w:r>
+            <w:r>
+              <w:rPr>
+                <w:rFonts w:cstheme="minorHAnsi"/>
               </w:rPr>
               <w:t>3</w:t>
             </w:r>
+            <w:r>
+              <w:rPr>
+                <w:rFonts w:cstheme="minorHAnsi"/>
+              </w:rPr>
+              <w:t>’</w:t>
+            </w:r>
           </w:p>
+        </w:tc>
+      </w:tr>
+      <w:tr>
+        <w:tc>
+          <w:tcPr>
+            <w:tcW w:w="3877" w:type="dxa"/>
+          </w:tcPr>
           <w:p>
             <w:pPr>
               <w:pStyle w:val="ListParagraph"/>
@@ -1431,12 +1387,12 @@
                 <w:numId w:val="14"/>
               </w:numPr>
               <w:rPr>
-                <w:rFonts w:asciiTheme="minorHAnsi" w:hAnsiTheme="minorHAnsi" w:cstheme="minorHAnsi"/>
+                <w:rFonts w:cstheme="minorHAnsi"/>
               </w:rPr>
             </w:pPr>
             <w:r>
               <w:rPr>
-                <w:rFonts w:asciiTheme="minorHAnsi" w:hAnsiTheme="minorHAnsi" w:cstheme="minorHAnsi"/>
+                <w:rFonts w:cstheme="minorHAnsi"/>
               </w:rPr>
               <w:t>Zeitaufwand</w:t>
             </w:r>
@@ -1451,7 +1407,7 @@
               <w:ind w:left="0" w:firstLine="0"/>
               <w:jc w:val="left"/>
               <w:rPr>
-                <w:rFonts w:asciiTheme="minorHAnsi" w:hAnsiTheme="minorHAnsi" w:cstheme="minorHAnsi"/>
+                <w:rFonts w:cstheme="minorHAnsi"/>
               </w:rPr>
             </w:pPr>
           </w:p>
@@ -1464,12 +1420,12 @@
             <w:pPr>
               <w:ind w:left="0" w:firstLine="0"/>
               <w:rPr>
-                <w:rFonts w:asciiTheme="minorHAnsi" w:hAnsiTheme="minorHAnsi" w:cstheme="minorHAnsi"/>
+                <w:rFonts w:cstheme="minorHAnsi"/>
               </w:rPr>
             </w:pPr>
             <w:r>
               <w:rPr>
-                <w:rFonts w:asciiTheme="minorHAnsi" w:hAnsiTheme="minorHAnsi" w:cstheme="minorHAnsi"/>
+                <w:rFonts w:cstheme="minorHAnsi"/>
               </w:rPr>
               <w:t>F. Wipf</w:t>
             </w:r>
@@ -1483,38 +1439,19 @@
             <w:pPr>
               <w:ind w:left="0" w:firstLine="0"/>
               <w:rPr>
-                <w:rFonts w:asciiTheme="minorHAnsi" w:hAnsiTheme="minorHAnsi" w:cstheme="minorHAnsi"/>
+                <w:rFonts w:cstheme="minorHAnsi"/>
               </w:rPr>
             </w:pPr>
             <w:r>
               <w:rPr>
-                <w:rFonts w:asciiTheme="minorHAnsi" w:hAnsiTheme="minorHAnsi" w:cstheme="minorHAnsi"/>
-              </w:rPr>
-              <w:t>~</w:t>
-            </w:r>
-            <w:r>
-              <w:rPr>
-                <w:rFonts w:asciiTheme="minorHAnsi" w:hAnsiTheme="minorHAnsi" w:cstheme="minorHAnsi"/>
-              </w:rPr>
-              <w:t>2’</w:t>
+                <w:rFonts w:cstheme="minorHAnsi"/>
+              </w:rPr>
+              <w:t>~2’</w:t>
             </w:r>
           </w:p>
         </w:tc>
       </w:tr>
       <w:tr>
-        <w:tc>
-          <w:tcPr>
-            <w:tcW w:w="567" w:type="dxa"/>
-          </w:tcPr>
-          <w:p>
-            <w:pPr>
-              <w:ind w:left="0" w:firstLine="0"/>
-              <w:rPr>
-                <w:rFonts w:asciiTheme="minorHAnsi" w:hAnsiTheme="minorHAnsi" w:cstheme="minorHAnsi"/>
-              </w:rPr>
-            </w:pPr>
-          </w:p>
-        </w:tc>
         <w:tc>
           <w:tcPr>
             <w:tcW w:w="3877" w:type="dxa"/>
@@ -1527,14 +1464,14 @@
                 <w:numId w:val="14"/>
               </w:numPr>
               <w:rPr>
-                <w:rFonts w:asciiTheme="minorHAnsi" w:hAnsiTheme="minorHAnsi" w:cstheme="minorHAnsi"/>
+                <w:rFonts w:cstheme="minorHAnsi"/>
               </w:rPr>
             </w:pPr>
             <w:r>
               <w:rPr>
-                <w:rFonts w:asciiTheme="minorHAnsi" w:hAnsiTheme="minorHAnsi" w:cstheme="minorHAnsi"/>
-              </w:rPr>
-              <w:t>Startseite / Anmelden</w:t>
+                <w:rFonts w:cstheme="minorHAnsi"/>
+              </w:rPr>
+              <w:t>Fahrt starten/stoppen</w:t>
             </w:r>
           </w:p>
         </w:tc>
@@ -1547,7 +1484,7 @@
               <w:ind w:left="0" w:firstLine="0"/>
               <w:jc w:val="left"/>
               <w:rPr>
-                <w:rFonts w:asciiTheme="minorHAnsi" w:hAnsiTheme="minorHAnsi" w:cstheme="minorHAnsi"/>
+                <w:rFonts w:cstheme="minorHAnsi"/>
               </w:rPr>
             </w:pPr>
           </w:p>
@@ -1560,14 +1497,14 @@
             <w:pPr>
               <w:ind w:left="0" w:firstLine="0"/>
               <w:rPr>
-                <w:rFonts w:asciiTheme="minorHAnsi" w:hAnsiTheme="minorHAnsi" w:cstheme="minorHAnsi"/>
+                <w:rFonts w:cstheme="minorHAnsi"/>
               </w:rPr>
             </w:pPr>
             <w:r>
               <w:rPr>
-                <w:rFonts w:asciiTheme="minorHAnsi" w:hAnsiTheme="minorHAnsi" w:cstheme="minorHAnsi"/>
-              </w:rPr>
-              <w:t>R. Mayer</w:t>
+                <w:rFonts w:cstheme="minorHAnsi"/>
+              </w:rPr>
+              <w:t>M. Sutter</w:t>
             </w:r>
           </w:p>
         </w:tc>
@@ -1579,38 +1516,19 @@
             <w:pPr>
               <w:ind w:left="0" w:firstLine="0"/>
               <w:rPr>
-                <w:rFonts w:asciiTheme="minorHAnsi" w:hAnsiTheme="minorHAnsi" w:cstheme="minorHAnsi"/>
+                <w:rFonts w:cstheme="minorHAnsi"/>
               </w:rPr>
             </w:pPr>
             <w:r>
               <w:rPr>
-                <w:rFonts w:asciiTheme="minorHAnsi" w:hAnsiTheme="minorHAnsi" w:cstheme="minorHAnsi"/>
-              </w:rPr>
-              <w:t>~</w:t>
-            </w:r>
-            <w:r>
-              <w:rPr>
-                <w:rFonts w:asciiTheme="minorHAnsi" w:hAnsiTheme="minorHAnsi" w:cstheme="minorHAnsi"/>
-              </w:rPr>
-              <w:t>2’</w:t>
+                <w:rFonts w:cstheme="minorHAnsi"/>
+              </w:rPr>
+              <w:t>~2’</w:t>
             </w:r>
           </w:p>
         </w:tc>
       </w:tr>
       <w:tr>
-        <w:tc>
-          <w:tcPr>
-            <w:tcW w:w="567" w:type="dxa"/>
-          </w:tcPr>
-          <w:p>
-            <w:pPr>
-              <w:ind w:left="0" w:firstLine="0"/>
-              <w:rPr>
-                <w:rFonts w:asciiTheme="minorHAnsi" w:hAnsiTheme="minorHAnsi" w:cstheme="minorHAnsi"/>
-              </w:rPr>
-            </w:pPr>
-          </w:p>
-        </w:tc>
         <w:tc>
           <w:tcPr>
             <w:tcW w:w="3877" w:type="dxa"/>
@@ -1623,14 +1541,14 @@
                 <w:numId w:val="14"/>
               </w:numPr>
               <w:rPr>
-                <w:rFonts w:asciiTheme="minorHAnsi" w:hAnsiTheme="minorHAnsi" w:cstheme="minorHAnsi"/>
+                <w:rFonts w:cstheme="minorHAnsi"/>
               </w:rPr>
             </w:pPr>
             <w:r>
               <w:rPr>
-                <w:rFonts w:asciiTheme="minorHAnsi" w:hAnsiTheme="minorHAnsi" w:cstheme="minorHAnsi"/>
-              </w:rPr>
-              <w:t>Benutzerverwaltung</w:t>
+                <w:rFonts w:cstheme="minorHAnsi"/>
+              </w:rPr>
+              <w:t>Übersicht Fahrten</w:t>
             </w:r>
           </w:p>
         </w:tc>
@@ -1643,7 +1561,7 @@
               <w:ind w:left="0" w:firstLine="0"/>
               <w:jc w:val="left"/>
               <w:rPr>
-                <w:rFonts w:asciiTheme="minorHAnsi" w:hAnsiTheme="minorHAnsi" w:cstheme="minorHAnsi"/>
+                <w:rFonts w:cstheme="minorHAnsi"/>
               </w:rPr>
             </w:pPr>
           </w:p>
@@ -1656,12 +1574,12 @@
             <w:pPr>
               <w:ind w:left="0" w:firstLine="0"/>
               <w:rPr>
-                <w:rFonts w:asciiTheme="minorHAnsi" w:hAnsiTheme="minorHAnsi" w:cstheme="minorHAnsi"/>
+                <w:rFonts w:cstheme="minorHAnsi"/>
               </w:rPr>
             </w:pPr>
             <w:r>
               <w:rPr>
-                <w:rFonts w:asciiTheme="minorHAnsi" w:hAnsiTheme="minorHAnsi" w:cstheme="minorHAnsi"/>
+                <w:rFonts w:cstheme="minorHAnsi"/>
               </w:rPr>
               <w:t>M. Sutter</w:t>
             </w:r>
@@ -1675,38 +1593,19 @@
             <w:pPr>
               <w:ind w:left="0" w:firstLine="0"/>
               <w:rPr>
-                <w:rFonts w:asciiTheme="minorHAnsi" w:hAnsiTheme="minorHAnsi" w:cstheme="minorHAnsi"/>
+                <w:rFonts w:cstheme="minorHAnsi"/>
               </w:rPr>
             </w:pPr>
             <w:r>
               <w:rPr>
-                <w:rFonts w:asciiTheme="minorHAnsi" w:hAnsiTheme="minorHAnsi" w:cstheme="minorHAnsi"/>
-              </w:rPr>
-              <w:t>~</w:t>
-            </w:r>
-            <w:r>
-              <w:rPr>
-                <w:rFonts w:asciiTheme="minorHAnsi" w:hAnsiTheme="minorHAnsi" w:cstheme="minorHAnsi"/>
-              </w:rPr>
-              <w:t>3’</w:t>
+                <w:rFonts w:cstheme="minorHAnsi"/>
+              </w:rPr>
+              <w:t>~3’</w:t>
             </w:r>
           </w:p>
         </w:tc>
       </w:tr>
       <w:tr>
-        <w:tc>
-          <w:tcPr>
-            <w:tcW w:w="567" w:type="dxa"/>
-          </w:tcPr>
-          <w:p>
-            <w:pPr>
-              <w:ind w:left="0" w:firstLine="0"/>
-              <w:rPr>
-                <w:rFonts w:asciiTheme="minorHAnsi" w:hAnsiTheme="minorHAnsi" w:cstheme="minorHAnsi"/>
-              </w:rPr>
-            </w:pPr>
-          </w:p>
-        </w:tc>
         <w:tc>
           <w:tcPr>
             <w:tcW w:w="3877" w:type="dxa"/>
@@ -1719,14 +1618,14 @@
                 <w:numId w:val="14"/>
               </w:numPr>
               <w:rPr>
-                <w:rFonts w:asciiTheme="minorHAnsi" w:hAnsiTheme="minorHAnsi" w:cstheme="minorHAnsi"/>
+                <w:rFonts w:cstheme="minorHAnsi"/>
               </w:rPr>
             </w:pPr>
             <w:r>
               <w:rPr>
-                <w:rFonts w:asciiTheme="minorHAnsi" w:hAnsiTheme="minorHAnsi" w:cstheme="minorHAnsi"/>
-              </w:rPr>
-              <w:t>Fahrzeugverwaltung</w:t>
+                <w:rFonts w:cstheme="minorHAnsi"/>
+              </w:rPr>
+              <w:t>Auswertung</w:t>
             </w:r>
           </w:p>
         </w:tc>
@@ -1739,7 +1638,7 @@
               <w:ind w:left="0" w:firstLine="0"/>
               <w:jc w:val="left"/>
               <w:rPr>
-                <w:rFonts w:asciiTheme="minorHAnsi" w:hAnsiTheme="minorHAnsi" w:cstheme="minorHAnsi"/>
+                <w:rFonts w:cstheme="minorHAnsi"/>
               </w:rPr>
             </w:pPr>
           </w:p>
@@ -1752,12 +1651,12 @@
             <w:pPr>
               <w:ind w:left="0" w:firstLine="0"/>
               <w:rPr>
-                <w:rFonts w:asciiTheme="minorHAnsi" w:hAnsiTheme="minorHAnsi" w:cstheme="minorHAnsi"/>
+                <w:rFonts w:cstheme="minorHAnsi"/>
               </w:rPr>
             </w:pPr>
             <w:r>
               <w:rPr>
-                <w:rFonts w:asciiTheme="minorHAnsi" w:hAnsiTheme="minorHAnsi" w:cstheme="minorHAnsi"/>
+                <w:rFonts w:cstheme="minorHAnsi"/>
               </w:rPr>
               <w:t>F. Wipf</w:t>
             </w:r>
@@ -1771,44 +1670,19 @@
             <w:pPr>
               <w:ind w:left="0" w:firstLine="0"/>
               <w:rPr>
-                <w:rFonts w:asciiTheme="minorHAnsi" w:hAnsiTheme="minorHAnsi" w:cstheme="minorHAnsi"/>
+                <w:rFonts w:cstheme="minorHAnsi"/>
               </w:rPr>
             </w:pPr>
             <w:r>
               <w:rPr>
-                <w:rFonts w:asciiTheme="minorHAnsi" w:hAnsiTheme="minorHAnsi" w:cstheme="minorHAnsi"/>
-              </w:rPr>
-              <w:t>~</w:t>
-            </w:r>
-            <w:r>
-              <w:rPr>
-                <w:rFonts w:asciiTheme="minorHAnsi" w:hAnsiTheme="minorHAnsi" w:cstheme="minorHAnsi"/>
-              </w:rPr>
-              <w:t>2’</w:t>
+                <w:rFonts w:cstheme="minorHAnsi"/>
+              </w:rPr>
+              <w:t>~2’</w:t>
             </w:r>
           </w:p>
         </w:tc>
       </w:tr>
       <w:tr>
-        <w:tc>
-          <w:tcPr>
-            <w:tcW w:w="567" w:type="dxa"/>
-          </w:tcPr>
-          <w:p>
-            <w:pPr>
-              <w:ind w:left="0" w:firstLine="0"/>
-              <w:rPr>
-                <w:rFonts w:asciiTheme="minorHAnsi" w:hAnsiTheme="minorHAnsi" w:cstheme="minorHAnsi"/>
-              </w:rPr>
-            </w:pPr>
-            <w:r>
-              <w:rPr>
-                <w:rFonts w:asciiTheme="minorHAnsi" w:hAnsiTheme="minorHAnsi" w:cstheme="minorHAnsi"/>
-              </w:rPr>
-              <w:t>3</w:t>
-            </w:r>
-          </w:p>
-        </w:tc>
         <w:tc>
           <w:tcPr>
             <w:tcW w:w="3877" w:type="dxa"/>
@@ -1819,16 +1693,23 @@
               <w:ind w:left="0" w:right="0" w:firstLine="0"/>
               <w:jc w:val="left"/>
               <w:rPr>
-                <w:rFonts w:asciiTheme="minorHAnsi" w:hAnsiTheme="minorHAnsi" w:cstheme="minorHAnsi"/>
+                <w:rFonts w:cstheme="minorHAnsi"/>
                 <w:b/>
               </w:rPr>
             </w:pPr>
             <w:r>
               <w:rPr>
-                <w:rFonts w:asciiTheme="minorHAnsi" w:hAnsiTheme="minorHAnsi" w:cstheme="minorHAnsi"/>
+                <w:rFonts w:cstheme="minorHAnsi"/>
                 <w:b/>
               </w:rPr>
-              <w:t>Ablauf eines Benutzers</w:t>
+              <w:t>Ablauf eine</w:t>
+            </w:r>
+            <w:r>
+              <w:rPr>
+                <w:rFonts w:cstheme="minorHAnsi"/>
+                <w:b/>
+              </w:rPr>
+              <w:t>r Fahrt</w:t>
             </w:r>
           </w:p>
         </w:tc>
@@ -1839,33 +1720,16 @@
           <w:p>
             <w:pPr>
               <w:ind w:left="0" w:firstLine="0"/>
-              <w:rPr>
-                <w:rFonts w:asciiTheme="minorHAnsi" w:hAnsiTheme="minorHAnsi" w:cstheme="minorHAnsi"/>
+              <w:jc w:val="left"/>
+              <w:rPr>
+                <w:rFonts w:cstheme="minorHAnsi"/>
               </w:rPr>
             </w:pPr>
             <w:r>
               <w:rPr>
-                <w:rFonts w:asciiTheme="minorHAnsi" w:hAnsiTheme="minorHAnsi" w:cstheme="minorHAnsi"/>
-              </w:rPr>
-              <w:t xml:space="preserve">Dem Kunden zu zeigen wie das Programm </w:t>
-            </w:r>
-            <w:r>
-              <w:rPr>
-                <w:rFonts w:asciiTheme="minorHAnsi" w:hAnsiTheme="minorHAnsi" w:cstheme="minorHAnsi"/>
-              </w:rPr>
-              <w:t>be</w:t>
-            </w:r>
-            <w:r>
-              <w:rPr>
-                <w:rFonts w:asciiTheme="minorHAnsi" w:hAnsiTheme="minorHAnsi" w:cstheme="minorHAnsi"/>
-              </w:rPr>
-              <w:t>nutzt wird</w:t>
-            </w:r>
-            <w:r>
-              <w:rPr>
-                <w:rFonts w:asciiTheme="minorHAnsi" w:hAnsiTheme="minorHAnsi" w:cstheme="minorHAnsi"/>
-              </w:rPr>
-              <w:t>.</w:t>
+                <w:rFonts w:cstheme="minorHAnsi"/>
+              </w:rPr>
+              <w:t>Es wird ein konkreter UseCase demonstriert.</w:t>
             </w:r>
           </w:p>
         </w:tc>
@@ -1877,14 +1741,14 @@
             <w:pPr>
               <w:ind w:left="0" w:firstLine="0"/>
               <w:rPr>
-                <w:rFonts w:asciiTheme="minorHAnsi" w:hAnsiTheme="minorHAnsi" w:cstheme="minorHAnsi"/>
+                <w:rFonts w:cstheme="minorHAnsi"/>
               </w:rPr>
             </w:pPr>
             <w:r>
               <w:rPr>
-                <w:rFonts w:asciiTheme="minorHAnsi" w:hAnsiTheme="minorHAnsi" w:cstheme="minorHAnsi"/>
-              </w:rPr>
-              <w:t>R. Mayer</w:t>
+                <w:rFonts w:cstheme="minorHAnsi"/>
+              </w:rPr>
+              <w:t>M. Sutter</w:t>
             </w:r>
           </w:p>
         </w:tc>
@@ -1896,44 +1760,19 @@
             <w:pPr>
               <w:ind w:left="0" w:firstLine="0"/>
               <w:rPr>
-                <w:rFonts w:asciiTheme="minorHAnsi" w:hAnsiTheme="minorHAnsi" w:cstheme="minorHAnsi"/>
+                <w:rFonts w:cstheme="minorHAnsi"/>
               </w:rPr>
             </w:pPr>
             <w:r>
               <w:rPr>
-                <w:rFonts w:asciiTheme="minorHAnsi" w:hAnsiTheme="minorHAnsi" w:cstheme="minorHAnsi"/>
-              </w:rPr>
-              <w:t>~2</w:t>
-            </w:r>
-            <w:r>
-              <w:rPr>
-                <w:rFonts w:asciiTheme="minorHAnsi" w:hAnsiTheme="minorHAnsi" w:cstheme="minorHAnsi"/>
-              </w:rPr>
-              <w:t>’</w:t>
+                <w:rFonts w:cstheme="minorHAnsi"/>
+              </w:rPr>
+              <w:t>~2’</w:t>
             </w:r>
           </w:p>
         </w:tc>
       </w:tr>
       <w:tr>
-        <w:tc>
-          <w:tcPr>
-            <w:tcW w:w="567" w:type="dxa"/>
-          </w:tcPr>
-          <w:p>
-            <w:pPr>
-              <w:ind w:left="0" w:firstLine="0"/>
-              <w:rPr>
-                <w:rFonts w:asciiTheme="minorHAnsi" w:hAnsiTheme="minorHAnsi" w:cstheme="minorHAnsi"/>
-              </w:rPr>
-            </w:pPr>
-            <w:r>
-              <w:rPr>
-                <w:rFonts w:asciiTheme="minorHAnsi" w:hAnsiTheme="minorHAnsi" w:cstheme="minorHAnsi"/>
-              </w:rPr>
-              <w:t>4</w:t>
-            </w:r>
-          </w:p>
-        </w:tc>
         <w:tc>
           <w:tcPr>
             <w:tcW w:w="3877" w:type="dxa"/>
@@ -1944,30 +1783,23 @@
               <w:ind w:left="0" w:right="0" w:firstLine="0"/>
               <w:jc w:val="left"/>
               <w:rPr>
-                <w:rFonts w:asciiTheme="minorHAnsi" w:hAnsiTheme="minorHAnsi" w:cstheme="minorHAnsi"/>
+                <w:rFonts w:cstheme="minorHAnsi"/>
                 <w:b/>
               </w:rPr>
             </w:pPr>
             <w:r>
               <w:rPr>
-                <w:rFonts w:asciiTheme="minorHAnsi" w:hAnsiTheme="minorHAnsi" w:cstheme="minorHAnsi"/>
+                <w:rFonts w:cstheme="minorHAnsi"/>
                 <w:b/>
               </w:rPr>
-              <w:t>Ausblic</w:t>
+              <w:t xml:space="preserve">Ausblick Meilenstein </w:t>
             </w:r>
             <w:r>
               <w:rPr>
-                <w:rFonts w:asciiTheme="minorHAnsi" w:hAnsiTheme="minorHAnsi" w:cstheme="minorHAnsi"/>
+                <w:rFonts w:cstheme="minorHAnsi"/>
                 <w:b/>
               </w:rPr>
-              <w:t>k</w:t>
-            </w:r>
-            <w:r>
-              <w:rPr>
-                <w:rFonts w:asciiTheme="minorHAnsi" w:hAnsiTheme="minorHAnsi" w:cstheme="minorHAnsi"/>
-                <w:b/>
-              </w:rPr>
-              <w:t xml:space="preserve"> Meilenstein 3</w:t>
+              <w:t>4</w:t>
             </w:r>
           </w:p>
         </w:tc>
@@ -1978,15 +1810,16 @@
           <w:p>
             <w:pPr>
               <w:ind w:left="0" w:firstLine="0"/>
-              <w:rPr>
-                <w:rFonts w:asciiTheme="minorHAnsi" w:hAnsiTheme="minorHAnsi" w:cstheme="minorHAnsi"/>
+              <w:jc w:val="left"/>
+              <w:rPr>
+                <w:rFonts w:cstheme="minorHAnsi"/>
               </w:rPr>
             </w:pPr>
             <w:r>
               <w:rPr>
-                <w:rFonts w:asciiTheme="minorHAnsi" w:hAnsiTheme="minorHAnsi" w:cstheme="minorHAnsi"/>
-              </w:rPr>
-              <w:t>Zeigen was noch offen ist.</w:t>
+                <w:rFonts w:cstheme="minorHAnsi"/>
+              </w:rPr>
+              <w:t>Aufzuzeigen was noch zu erledigen ist.</w:t>
             </w:r>
           </w:p>
         </w:tc>
@@ -1998,14 +1831,14 @@
             <w:pPr>
               <w:ind w:left="0" w:firstLine="0"/>
               <w:rPr>
-                <w:rFonts w:asciiTheme="minorHAnsi" w:hAnsiTheme="minorHAnsi" w:cstheme="minorHAnsi"/>
+                <w:rFonts w:cstheme="minorHAnsi"/>
               </w:rPr>
             </w:pPr>
             <w:r>
               <w:rPr>
-                <w:rFonts w:asciiTheme="minorHAnsi" w:hAnsiTheme="minorHAnsi" w:cstheme="minorHAnsi"/>
-              </w:rPr>
-              <w:t>R. Mayer</w:t>
+                <w:rFonts w:cstheme="minorHAnsi"/>
+              </w:rPr>
+              <w:t>F. Wipf</w:t>
             </w:r>
           </w:p>
         </w:tc>
@@ -2017,44 +1850,19 @@
             <w:pPr>
               <w:ind w:left="0" w:firstLine="0"/>
               <w:rPr>
-                <w:rFonts w:asciiTheme="minorHAnsi" w:hAnsiTheme="minorHAnsi" w:cstheme="minorHAnsi"/>
+                <w:rFonts w:cstheme="minorHAnsi"/>
               </w:rPr>
             </w:pPr>
             <w:r>
               <w:rPr>
-                <w:rFonts w:asciiTheme="minorHAnsi" w:hAnsiTheme="minorHAnsi" w:cstheme="minorHAnsi"/>
-              </w:rPr>
-              <w:t>~</w:t>
-            </w:r>
-            <w:r>
-              <w:rPr>
-                <w:rFonts w:asciiTheme="minorHAnsi" w:hAnsiTheme="minorHAnsi" w:cstheme="minorHAnsi"/>
-              </w:rPr>
-              <w:t>1’</w:t>
+                <w:rFonts w:cstheme="minorHAnsi"/>
+              </w:rPr>
+              <w:t>~1’</w:t>
             </w:r>
           </w:p>
         </w:tc>
       </w:tr>
       <w:tr>
-        <w:tc>
-          <w:tcPr>
-            <w:tcW w:w="567" w:type="dxa"/>
-          </w:tcPr>
-          <w:p>
-            <w:pPr>
-              <w:ind w:left="0" w:firstLine="0"/>
-              <w:rPr>
-                <w:rFonts w:asciiTheme="minorHAnsi" w:hAnsiTheme="minorHAnsi" w:cstheme="minorHAnsi"/>
-              </w:rPr>
-            </w:pPr>
-            <w:r>
-              <w:rPr>
-                <w:rFonts w:asciiTheme="minorHAnsi" w:hAnsiTheme="minorHAnsi" w:cstheme="minorHAnsi"/>
-              </w:rPr>
-              <w:t>5</w:t>
-            </w:r>
-          </w:p>
-        </w:tc>
         <w:tc>
           <w:tcPr>
             <w:tcW w:w="3877" w:type="dxa"/>
@@ -2065,16 +1873,23 @@
               <w:ind w:left="0" w:right="0" w:firstLine="0"/>
               <w:jc w:val="left"/>
               <w:rPr>
-                <w:rFonts w:asciiTheme="minorHAnsi" w:hAnsiTheme="minorHAnsi" w:cstheme="minorHAnsi"/>
+                <w:rFonts w:cstheme="minorHAnsi"/>
                 <w:b/>
               </w:rPr>
             </w:pPr>
             <w:r>
               <w:rPr>
-                <w:rFonts w:asciiTheme="minorHAnsi" w:hAnsiTheme="minorHAnsi" w:cstheme="minorHAnsi"/>
+                <w:rFonts w:cstheme="minorHAnsi"/>
                 <w:b/>
               </w:rPr>
-              <w:t>Meinung des Kunden</w:t>
+              <w:t>Kunden</w:t>
+            </w:r>
+            <w:r>
+              <w:rPr>
+                <w:rFonts w:cstheme="minorHAnsi"/>
+                <w:b/>
+              </w:rPr>
+              <w:t>seitiges Feedback</w:t>
             </w:r>
           </w:p>
         </w:tc>
@@ -2086,7 +1901,7 @@
             <w:pPr>
               <w:ind w:left="0" w:firstLine="0"/>
               <w:rPr>
-                <w:rFonts w:asciiTheme="minorHAnsi" w:hAnsiTheme="minorHAnsi" w:cstheme="minorHAnsi"/>
+                <w:rFonts w:cstheme="minorHAnsi"/>
               </w:rPr>
             </w:pPr>
           </w:p>
@@ -2099,7 +1914,7 @@
             <w:pPr>
               <w:ind w:left="0" w:firstLine="0"/>
               <w:rPr>
-                <w:rFonts w:asciiTheme="minorHAnsi" w:hAnsiTheme="minorHAnsi" w:cstheme="minorHAnsi"/>
+                <w:rFonts w:cstheme="minorHAnsi"/>
               </w:rPr>
             </w:pPr>
           </w:p>
@@ -2112,14 +1927,26 @@
             <w:pPr>
               <w:ind w:left="0" w:firstLine="0"/>
               <w:rPr>
-                <w:rFonts w:asciiTheme="minorHAnsi" w:hAnsiTheme="minorHAnsi" w:cstheme="minorHAnsi"/>
+                <w:rFonts w:cstheme="minorHAnsi"/>
               </w:rPr>
             </w:pPr>
             <w:r>
               <w:rPr>
-                <w:rFonts w:asciiTheme="minorHAnsi" w:hAnsiTheme="minorHAnsi" w:cstheme="minorHAnsi"/>
-              </w:rPr>
-              <w:t>~1’</w:t>
+                <w:rFonts w:cstheme="minorHAnsi"/>
+              </w:rPr>
+              <w:t>~</w:t>
+            </w:r>
+            <w:r>
+              <w:rPr>
+                <w:rFonts w:cstheme="minorHAnsi"/>
+              </w:rPr>
+              <w:t>5</w:t>
+            </w:r>
+            <w:r>
+              <w:rPr>
+                <w:rFonts w:cstheme="minorHAnsi"/>
+              </w:rPr>
+              <w:t>’</w:t>
             </w:r>
           </w:p>
         </w:tc>
@@ -2127,39 +1954,20 @@
       <w:tr>
         <w:tc>
           <w:tcPr>
-            <w:tcW w:w="567" w:type="dxa"/>
-          </w:tcPr>
-          <w:p>
-            <w:pPr>
-              <w:ind w:left="0" w:firstLine="0"/>
-              <w:rPr>
-                <w:rFonts w:asciiTheme="minorHAnsi" w:hAnsiTheme="minorHAnsi" w:cstheme="minorHAnsi"/>
-              </w:rPr>
-            </w:pPr>
-            <w:r>
-              <w:rPr>
-                <w:rFonts w:asciiTheme="minorHAnsi" w:hAnsiTheme="minorHAnsi" w:cstheme="minorHAnsi"/>
-              </w:rPr>
-              <w:t>6</w:t>
-            </w:r>
-          </w:p>
-        </w:tc>
-        <w:tc>
-          <w:tcPr>
             <w:tcW w:w="3877" w:type="dxa"/>
           </w:tcPr>
           <w:p>
             <w:pPr>
               <w:ind w:left="0" w:firstLine="0"/>
               <w:rPr>
-                <w:rFonts w:asciiTheme="minorHAnsi" w:hAnsiTheme="minorHAnsi" w:cstheme="minorHAnsi"/>
+                <w:rFonts w:cstheme="minorHAnsi"/>
                 <w:b/>
                 <w:bCs/>
               </w:rPr>
             </w:pPr>
             <w:r>
               <w:rPr>
-                <w:rFonts w:asciiTheme="minorHAnsi" w:hAnsiTheme="minorHAnsi" w:cstheme="minorHAnsi"/>
+                <w:rFonts w:cstheme="minorHAnsi"/>
                 <w:b/>
                 <w:bCs/>
               </w:rPr>
@@ -2175,7 +1983,7 @@
             <w:pPr>
               <w:ind w:left="0" w:firstLine="0"/>
               <w:rPr>
-                <w:rFonts w:asciiTheme="minorHAnsi" w:hAnsiTheme="minorHAnsi" w:cstheme="minorHAnsi"/>
+                <w:rFonts w:cstheme="minorHAnsi"/>
               </w:rPr>
             </w:pPr>
           </w:p>
@@ -2188,14 +1996,26 @@
             <w:pPr>
               <w:ind w:left="0" w:firstLine="0"/>
               <w:rPr>
-                <w:rFonts w:asciiTheme="minorHAnsi" w:hAnsiTheme="minorHAnsi" w:cstheme="minorHAnsi"/>
+                <w:rFonts w:cstheme="minorHAnsi"/>
               </w:rPr>
             </w:pPr>
             <w:r>
               <w:rPr>
-                <w:rFonts w:asciiTheme="minorHAnsi" w:hAnsiTheme="minorHAnsi" w:cstheme="minorHAnsi"/>
-              </w:rPr>
-              <w:t>R. Mayer</w:t>
+                <w:rFonts w:cstheme="minorHAnsi"/>
+              </w:rPr>
+              <w:t>F</w:t>
+            </w:r>
+            <w:r>
+              <w:rPr>
+                <w:rFonts w:cstheme="minorHAnsi"/>
+              </w:rPr>
+              <w:t xml:space="preserve">. </w:t>
+            </w:r>
+            <w:r>
+              <w:rPr>
+                <w:rFonts w:cstheme="minorHAnsi"/>
+              </w:rPr>
+              <w:t>Wipf</w:t>
             </w:r>
           </w:p>
         </w:tc>
@@ -2207,12 +2027,12 @@
             <w:pPr>
               <w:ind w:left="0" w:firstLine="0"/>
               <w:rPr>
-                <w:rFonts w:asciiTheme="minorHAnsi" w:hAnsiTheme="minorHAnsi" w:cstheme="minorHAnsi"/>
+                <w:rFonts w:cstheme="minorHAnsi"/>
               </w:rPr>
             </w:pPr>
             <w:r>
               <w:rPr>
-                <w:rFonts w:asciiTheme="minorHAnsi" w:hAnsiTheme="minorHAnsi" w:cstheme="minorHAnsi"/>
+                <w:rFonts w:cstheme="minorHAnsi"/>
               </w:rPr>
               <w:t>~1’</w:t>
             </w:r>
@@ -2222,17 +2042,77 @@
     </w:tbl>
     <w:p>
       <w:pPr>
+        <w:ind w:left="0" w:firstLine="0"/>
+        <w:jc w:val="left"/>
         <w:rPr>
-          <w:rFonts w:asciiTheme="minorHAnsi" w:hAnsiTheme="minorHAnsi" w:cstheme="minorHAnsi"/>
+          <w:rFonts w:cstheme="minorHAnsi"/>
+          <w:b/>
         </w:rPr>
       </w:pPr>
     </w:p>
     <w:p>
       <w:pPr>
+        <w:ind w:left="0" w:firstLine="0"/>
+        <w:jc w:val="left"/>
         <w:rPr>
-          <w:rFonts w:asciiTheme="minorHAnsi" w:hAnsiTheme="minorHAnsi" w:cstheme="minorHAnsi"/>
+          <w:rFonts w:cstheme="minorHAnsi"/>
+          <w:b/>
         </w:rPr>
       </w:pPr>
+    </w:p>
+    <w:p>
+      <w:pPr>
+        <w:ind w:left="0" w:firstLine="0"/>
+        <w:jc w:val="left"/>
+        <w:rPr>
+          <w:rFonts w:cstheme="minorHAnsi"/>
+          <w:b/>
+        </w:rPr>
+      </w:pPr>
+    </w:p>
+    <w:p>
+      <w:pPr>
+        <w:ind w:left="0" w:firstLine="0"/>
+        <w:jc w:val="left"/>
+        <w:rPr>
+          <w:rFonts w:cstheme="minorHAnsi"/>
+          <w:b/>
+        </w:rPr>
+      </w:pPr>
+    </w:p>
+    <w:p>
+      <w:pPr>
+        <w:ind w:left="0" w:firstLine="0"/>
+        <w:jc w:val="left"/>
+        <w:rPr>
+          <w:rFonts w:cstheme="minorHAnsi"/>
+          <w:b/>
+        </w:rPr>
+      </w:pPr>
+    </w:p>
+    <w:p>
+      <w:pPr>
+        <w:ind w:left="0" w:firstLine="0"/>
+        <w:jc w:val="left"/>
+        <w:rPr>
+          <w:rFonts w:cstheme="minorHAnsi"/>
+        </w:rPr>
+      </w:pPr>
+      <w:r>
+        <w:rPr>
+          <w:rFonts w:cstheme="minorHAnsi"/>
+          <w:b/>
+        </w:rPr>
+        <w:t>Protokollführer:</w:t>
+      </w:r>
+      <w:r>
+        <w:rPr>
+          <w:rFonts w:cstheme="minorHAnsi"/>
+        </w:rPr>
+        <w:t xml:space="preserve"> Reto Mayer</w:t>
+      </w:r>
+      <w:bookmarkStart w:id="1" w:name="_GoBack"/>
+      <w:bookmarkEnd w:id="1"/>
     </w:p>
     <w:sectPr>
       <w:headerReference w:type="default" r:id="rId9"/>
@@ -2312,15 +2192,15 @@
         <w:sz w:val="111"/>
       </w:rPr>
       <w:drawing>
-        <wp:anchor distT="0" distB="0" distL="114300" distR="114300" simplePos="0" relativeHeight="251665408" behindDoc="0" locked="0" layoutInCell="1" allowOverlap="1" wp14:anchorId="37666036" wp14:editId="6D85B654">
+        <wp:anchor distT="0" distB="0" distL="114300" distR="114300" simplePos="0" relativeHeight="251665408" behindDoc="0" locked="0" layoutInCell="1" allowOverlap="1" wp14:anchorId="0EFF161A" wp14:editId="42029122">
           <wp:simplePos x="0" y="0"/>
           <wp:positionH relativeFrom="column">
             <wp:posOffset>5384165</wp:posOffset>
           </wp:positionH>
           <wp:positionV relativeFrom="paragraph">
-            <wp:posOffset>-331976</wp:posOffset>
+            <wp:posOffset>-292401</wp:posOffset>
           </wp:positionV>
-          <wp:extent cx="1147324" cy="717135"/>
+          <wp:extent cx="1146810" cy="716915"/>
           <wp:effectExtent l="0" t="0" r="0" b="6985"/>
           <wp:wrapNone/>
           <wp:docPr id="4" name="Grafik 2"/>
@@ -2352,7 +2232,7 @@
                 <pic:spPr bwMode="auto">
                   <a:xfrm>
                     <a:off x="0" y="0"/>
-                    <a:ext cx="1147324" cy="717135"/>
+                    <a:ext cx="1146810" cy="716915"/>
                   </a:xfrm>
                   <a:prstGeom prst="rect">
                     <a:avLst/>
@@ -2384,15 +2264,15 @@
         <w:szCs w:val="28"/>
       </w:rPr>
       <w:drawing>
-        <wp:anchor distT="0" distB="0" distL="114300" distR="114300" simplePos="0" relativeHeight="251663360" behindDoc="1" locked="0" layoutInCell="1" allowOverlap="1">
+        <wp:anchor distT="0" distB="0" distL="114300" distR="114300" simplePos="0" relativeHeight="251663360" behindDoc="1" locked="0" layoutInCell="1" allowOverlap="1" wp14:anchorId="6C08597D" wp14:editId="7611783D">
           <wp:simplePos x="0" y="0"/>
           <wp:positionH relativeFrom="column">
             <wp:posOffset>-1130935</wp:posOffset>
           </wp:positionH>
           <wp:positionV relativeFrom="paragraph">
-            <wp:posOffset>-1085721</wp:posOffset>
+            <wp:posOffset>-1029879</wp:posOffset>
           </wp:positionV>
-          <wp:extent cx="7776651" cy="1599655"/>
+          <wp:extent cx="7776210" cy="1599565"/>
           <wp:effectExtent l="0" t="0" r="0" b="635"/>
           <wp:wrapNone/>
           <wp:docPr id="3" name="Picture 3"/>
@@ -2424,7 +2304,7 @@
                 <pic:spPr bwMode="auto">
                   <a:xfrm>
                     <a:off x="0" y="0"/>
-                    <a:ext cx="7776651" cy="1599655"/>
+                    <a:ext cx="7776210" cy="1599565"/>
                   </a:xfrm>
                   <a:prstGeom prst="rect">
                     <a:avLst/>
@@ -2603,7 +2483,7 @@
       <mc:AlternateContent>
         <mc:Choice Requires="wpg">
           <w:drawing>
-            <wp:anchor distT="0" distB="0" distL="114300" distR="114300" simplePos="0" relativeHeight="251659264" behindDoc="1" locked="0" layoutInCell="1" allowOverlap="1" wp14:anchorId="519CBB7F" wp14:editId="04D1E955">
+            <wp:anchor distT="0" distB="0" distL="114300" distR="114300" simplePos="0" relativeHeight="251659264" behindDoc="1" locked="0" layoutInCell="1" allowOverlap="1" wp14:anchorId="0B7FCD84" wp14:editId="40FBE811">
               <wp:simplePos x="0" y="0"/>
               <wp:positionH relativeFrom="page">
                 <wp:posOffset>7703185</wp:posOffset>
@@ -2859,7 +2739,7 @@
         </mc:Choice>
         <mc:Fallback>
           <w:pict>
-            <v:group w14:anchorId="519CBB7F" id="Group 36218" o:spid="_x0000_s1030" style="position:absolute;margin-left:606.55pt;margin-top:10in;width:580.65pt;height:113.15pt;z-index:-251657216;mso-position-horizontal-relative:page;mso-position-vertical-relative:page;mso-width-relative:margin;mso-height-relative:margin" coordsize="73748,14379" o:gfxdata="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">
+            <v:group w14:anchorId="0B7FCD84" id="Group 36218" o:spid="_x0000_s1030" style="position:absolute;margin-left:606.55pt;margin-top:10in;width:580.65pt;height:113.15pt;z-index:-251657216;mso-position-horizontal-relative:page;mso-position-vertical-relative:page;mso-width-relative:margin;mso-height-relative:margin" coordsize="73748,14379" o:gfxdata="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">
               <v:shape id="Shape 36220" o:spid="_x0000_s1031" style="position:absolute;width:72791;height:6996;visibility:visible;mso-wrap-style:square;v-text-anchor:top" coordsize="7279132,699668" o:gfxdata="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" path="m5910707,l7279132,286334,,699668,,335635,5910707,xe" fillcolor="#675e99" stroked="f" strokeweight="0">
                 <v:stroke miterlimit="83231f" joinstyle="miter"/>
                 <v:path arrowok="t" textboxrect="0,0,7279132,699668"/>
@@ -5359,6 +5239,119 @@
     </w:lvl>
   </w:abstractNum>
   <w:abstractNum w:abstractNumId="15" w15:restartNumberingAfterBreak="0">
+    <w:nsid w:val="77CD34D0"/>
+    <w:multiLevelType w:val="hybridMultilevel"/>
+    <w:tmpl w:val="C950A9AA"/>
+    <w:lvl w:ilvl="0" w:tplc="04090001">
+      <w:start w:val="1"/>
+      <w:numFmt w:val="bullet"/>
+      <w:lvlText w:val=""/>
+      <w:lvlJc w:val="left"/>
+      <w:pPr>
+        <w:ind w:left="720" w:hanging="360"/>
+      </w:pPr>
+      <w:rPr>
+        <w:rFonts w:ascii="Symbol" w:hAnsi="Symbol" w:hint="default"/>
+      </w:rPr>
+    </w:lvl>
+    <w:lvl w:ilvl="1" w:tplc="08070003" w:tentative="1">
+      <w:start w:val="1"/>
+      <w:numFmt w:val="bullet"/>
+      <w:lvlText w:val="o"/>
+      <w:lvlJc w:val="left"/>
+      <w:pPr>
+        <w:ind w:left="1440" w:hanging="360"/>
+      </w:pPr>
+      <w:rPr>
+        <w:rFonts w:ascii="Courier New" w:hAnsi="Courier New" w:cs="Courier New" w:hint="default"/>
+      </w:rPr>
+    </w:lvl>
+    <w:lvl w:ilvl="2" w:tplc="08070005" w:tentative="1">
+      <w:start w:val="1"/>
+      <w:numFmt w:val="bullet"/>
+      <w:lvlText w:val=""/>
+      <w:lvlJc w:val="left"/>
+      <w:pPr>
+        <w:ind w:left="2160" w:hanging="360"/>
+      </w:pPr>
+      <w:rPr>
+        <w:rFonts w:ascii="Wingdings" w:hAnsi="Wingdings" w:hint="default"/>
+      </w:rPr>
+    </w:lvl>
+    <w:lvl w:ilvl="3" w:tplc="08070001" w:tentative="1">
+      <w:start w:val="1"/>
+      <w:numFmt w:val="bullet"/>
+      <w:lvlText w:val=""/>
+      <w:lvlJc w:val="left"/>
+      <w:pPr>
+        <w:ind w:left="2880" w:hanging="360"/>
+      </w:pPr>
+      <w:rPr>
+        <w:rFonts w:ascii="Symbol" w:hAnsi="Symbol" w:hint="default"/>
+      </w:rPr>
+    </w:lvl>
+    <w:lvl w:ilvl="4" w:tplc="08070003" w:tentative="1">
+      <w:start w:val="1"/>
+      <w:numFmt w:val="bullet"/>
+      <w:lvlText w:val="o"/>
+      <w:lvlJc w:val="left"/>
+      <w:pPr>
+        <w:ind w:left="3600" w:hanging="360"/>
+      </w:pPr>
+      <w:rPr>
+        <w:rFonts w:ascii="Courier New" w:hAnsi="Courier New" w:cs="Courier New" w:hint="default"/>
+      </w:rPr>
+    </w:lvl>
+    <w:lvl w:ilvl="5" w:tplc="08070005" w:tentative="1">
+      <w:start w:val="1"/>
+      <w:numFmt w:val="bullet"/>
+      <w:lvlText w:val=""/>
+      <w:lvlJc w:val="left"/>
+      <w:pPr>
+        <w:ind w:left="4320" w:hanging="360"/>
+      </w:pPr>
+      <w:rPr>
+        <w:rFonts w:ascii="Wingdings" w:hAnsi="Wingdings" w:hint="default"/>
+      </w:rPr>
+    </w:lvl>
+    <w:lvl w:ilvl="6" w:tplc="08070001" w:tentative="1">
+      <w:start w:val="1"/>
+      <w:numFmt w:val="bullet"/>
+      <w:lvlText w:val=""/>
+      <w:lvlJc w:val="left"/>
+      <w:pPr>
+        <w:ind w:left="5040" w:hanging="360"/>
+      </w:pPr>
+      <w:rPr>
+        <w:rFonts w:ascii="Symbol" w:hAnsi="Symbol" w:hint="default"/>
+      </w:rPr>
+    </w:lvl>
+    <w:lvl w:ilvl="7" w:tplc="08070003" w:tentative="1">
+      <w:start w:val="1"/>
+      <w:numFmt w:val="bullet"/>
+      <w:lvlText w:val="o"/>
+      <w:lvlJc w:val="left"/>
+      <w:pPr>
+        <w:ind w:left="5760" w:hanging="360"/>
+      </w:pPr>
+      <w:rPr>
+        <w:rFonts w:ascii="Courier New" w:hAnsi="Courier New" w:cs="Courier New" w:hint="default"/>
+      </w:rPr>
+    </w:lvl>
+    <w:lvl w:ilvl="8" w:tplc="08070005" w:tentative="1">
+      <w:start w:val="1"/>
+      <w:numFmt w:val="bullet"/>
+      <w:lvlText w:val=""/>
+      <w:lvlJc w:val="left"/>
+      <w:pPr>
+        <w:ind w:left="6480" w:hanging="360"/>
+      </w:pPr>
+      <w:rPr>
+        <w:rFonts w:ascii="Wingdings" w:hAnsi="Wingdings" w:hint="default"/>
+      </w:rPr>
+    </w:lvl>
+  </w:abstractNum>
+  <w:abstractNum w:abstractNumId="16" w15:restartNumberingAfterBreak="0">
     <w:nsid w:val="785B7CB3"/>
     <w:multiLevelType w:val="hybridMultilevel"/>
     <w:tmpl w:val="5AE807FA"/>
@@ -5570,7 +5563,7 @@
       </w:rPr>
     </w:lvl>
   </w:abstractNum>
-  <w:abstractNum w:abstractNumId="16" w15:restartNumberingAfterBreak="0">
+  <w:abstractNum w:abstractNumId="17" w15:restartNumberingAfterBreak="0">
     <w:nsid w:val="7D190C1E"/>
     <w:multiLevelType w:val="hybridMultilevel"/>
     <w:tmpl w:val="3198079A"/>
@@ -5782,7 +5775,7 @@
       </w:rPr>
     </w:lvl>
   </w:abstractNum>
-  <w:abstractNum w:abstractNumId="17" w15:restartNumberingAfterBreak="0">
+  <w:abstractNum w:abstractNumId="18" w15:restartNumberingAfterBreak="0">
     <w:nsid w:val="7FED7D87"/>
     <w:multiLevelType w:val="hybridMultilevel"/>
     <w:tmpl w:val="0C22AF74"/>
@@ -5998,16 +5991,16 @@
     <w:abstractNumId w:val="14"/>
   </w:num>
   <w:num w:numId="2">
-    <w:abstractNumId w:val="17"/>
+    <w:abstractNumId w:val="18"/>
   </w:num>
   <w:num w:numId="3">
     <w:abstractNumId w:val="9"/>
   </w:num>
   <w:num w:numId="4">
-    <w:abstractNumId w:val="15"/>
+    <w:abstractNumId w:val="16"/>
   </w:num>
   <w:num w:numId="5">
-    <w:abstractNumId w:val="16"/>
+    <w:abstractNumId w:val="17"/>
   </w:num>
   <w:num w:numId="6">
     <w:abstractNumId w:val="1"/>
@@ -6047,6 +6040,9 @@
   </w:num>
   <w:num w:numId="18">
     <w:abstractNumId w:val="5"/>
+  </w:num>
+  <w:num w:numId="19">
+    <w:abstractNumId w:val="15"/>
   </w:num>
 </w:numbering>
 </file>
@@ -6954,7 +6950,7 @@
 </file>
 
 <file path=customXml/itemProps1.xml><?xml version="1.0" encoding="utf-8"?>
-<ds:datastoreItem xmlns:ds="http://schemas.openxmlformats.org/officeDocument/2006/customXml" ds:itemID="{639E95D2-1D9D-4D83-8484-30DE81EDBAB9}">
+<ds:datastoreItem xmlns:ds="http://schemas.openxmlformats.org/officeDocument/2006/customXml" ds:itemID="{2D3AFEE5-4B23-4CB1-9A3F-65E4849D4718}">
   <ds:schemaRefs>
     <ds:schemaRef ds:uri="http://schemas.openxmlformats.org/officeDocument/2006/bibliography"/>
   </ds:schemaRefs>

</xml_diff>